<commit_message>
Adding docx in thesis book
</commit_message>
<xml_diff>
--- a/Thesis Book.docx
+++ b/Thesis Book.docx
@@ -8992,7 +8992,7 @@
     </w:p>
     <w:p>
       <w:pPr>
-        <w:spacing w:after="0" w:line="480" w:lineRule="auto"/>
+        <w:spacing w:line="480" w:lineRule="auto"/>
         <w:jc w:val="both"/>
         <w:rPr>
           <w:rFonts w:ascii="Times New Roman" w:eastAsia="Times New Roman" w:hAnsi="Times New Roman" w:cs="Times New Roman"/>
@@ -9033,17 +9033,6 @@
           <w:sz w:val="26"/>
         </w:rPr>
       </w:pPr>
-    </w:p>
-    <w:p>
-      <w:pPr>
-        <w:spacing w:after="0" w:line="480" w:lineRule="auto"/>
-        <w:jc w:val="both"/>
-        <w:rPr>
-          <w:rFonts w:ascii="Times New Roman" w:eastAsia="Times New Roman" w:hAnsi="Times New Roman" w:cs="Times New Roman"/>
-          <w:b/>
-          <w:sz w:val="26"/>
-        </w:rPr>
-      </w:pPr>
       <w:r>
         <w:rPr>
           <w:rFonts w:ascii="Times New Roman" w:eastAsia="Times New Roman" w:hAnsi="Times New Roman" w:cs="Times New Roman"/>
@@ -9071,25 +9060,815 @@
         </w:rPr>
         <w:t>Locale</w:t>
       </w:r>
+    </w:p>
+    <w:p>
+      <w:pPr>
+        <w:spacing w:line="480" w:lineRule="auto"/>
+        <w:ind w:right="-30" w:firstLine="720"/>
+        <w:jc w:val="both"/>
+        <w:rPr>
+          <w:rFonts w:ascii="Times New Roman" w:eastAsia="Times New Roman" w:hAnsi="Times New Roman" w:cs="Times New Roman"/>
+          <w:sz w:val="26"/>
+        </w:rPr>
+      </w:pPr>
+      <w:r>
+        <w:rPr>
+          <w:rFonts w:ascii="Times New Roman" w:eastAsia="Times New Roman" w:hAnsi="Times New Roman" w:cs="Times New Roman"/>
+          <w:sz w:val="26"/>
+        </w:rPr>
+        <w:t xml:space="preserve">The study was conducted at </w:t>
+      </w:r>
+      <w:proofErr w:type="spellStart"/>
+      <w:r>
+        <w:rPr>
+          <w:rFonts w:ascii="Times New Roman" w:eastAsia="Times New Roman" w:hAnsi="Times New Roman" w:cs="Times New Roman"/>
+          <w:sz w:val="26"/>
+        </w:rPr>
+        <w:t>Bambang</w:t>
+      </w:r>
+      <w:proofErr w:type="spellEnd"/>
+      <w:r>
+        <w:rPr>
+          <w:rFonts w:ascii="Times New Roman" w:eastAsia="Times New Roman" w:hAnsi="Times New Roman" w:cs="Times New Roman"/>
+          <w:sz w:val="26"/>
+        </w:rPr>
+        <w:t xml:space="preserve">, National High </w:t>
+      </w:r>
+      <w:proofErr w:type="gramStart"/>
+      <w:r>
+        <w:rPr>
+          <w:rFonts w:ascii="Times New Roman" w:eastAsia="Times New Roman" w:hAnsi="Times New Roman" w:cs="Times New Roman"/>
+          <w:sz w:val="26"/>
+        </w:rPr>
+        <w:t>School,</w:t>
+      </w:r>
+      <w:proofErr w:type="gramEnd"/>
+      <w:r>
+        <w:rPr>
+          <w:rFonts w:ascii="Times New Roman" w:eastAsia="Times New Roman" w:hAnsi="Times New Roman" w:cs="Times New Roman"/>
+          <w:sz w:val="26"/>
+        </w:rPr>
+        <w:t xml:space="preserve"> </w:t>
+      </w:r>
+      <w:proofErr w:type="spellStart"/>
+      <w:r>
+        <w:rPr>
+          <w:rFonts w:ascii="Times New Roman" w:eastAsia="Times New Roman" w:hAnsi="Times New Roman" w:cs="Times New Roman"/>
+          <w:sz w:val="26"/>
+        </w:rPr>
+        <w:t>Bambang</w:t>
+      </w:r>
+      <w:proofErr w:type="spellEnd"/>
+      <w:r>
+        <w:rPr>
+          <w:rFonts w:ascii="Times New Roman" w:eastAsia="Times New Roman" w:hAnsi="Times New Roman" w:cs="Times New Roman"/>
+          <w:sz w:val="26"/>
+        </w:rPr>
+        <w:t xml:space="preserve"> Nueva </w:t>
+      </w:r>
+      <w:proofErr w:type="spellStart"/>
+      <w:r>
+        <w:rPr>
+          <w:rFonts w:ascii="Times New Roman" w:eastAsia="Times New Roman" w:hAnsi="Times New Roman" w:cs="Times New Roman"/>
+          <w:sz w:val="26"/>
+        </w:rPr>
+        <w:t>Vizcaya.The</w:t>
+      </w:r>
+      <w:proofErr w:type="spellEnd"/>
+      <w:r>
+        <w:rPr>
+          <w:rFonts w:ascii="Times New Roman" w:eastAsia="Times New Roman" w:hAnsi="Times New Roman" w:cs="Times New Roman"/>
+          <w:sz w:val="26"/>
+        </w:rPr>
+        <w:t xml:space="preserve"> school is located at </w:t>
+      </w:r>
+      <w:proofErr w:type="spellStart"/>
+      <w:r>
+        <w:rPr>
+          <w:rFonts w:ascii="Times New Roman" w:eastAsia="Times New Roman" w:hAnsi="Times New Roman" w:cs="Times New Roman"/>
+          <w:sz w:val="26"/>
+        </w:rPr>
+        <w:t>Rockgarden</w:t>
+      </w:r>
+      <w:proofErr w:type="spellEnd"/>
+      <w:r>
+        <w:rPr>
+          <w:rFonts w:ascii="Times New Roman" w:eastAsia="Times New Roman" w:hAnsi="Times New Roman" w:cs="Times New Roman"/>
+          <w:sz w:val="26"/>
+        </w:rPr>
+        <w:t xml:space="preserve"> </w:t>
+      </w:r>
+      <w:proofErr w:type="spellStart"/>
+      <w:r>
+        <w:rPr>
+          <w:rFonts w:ascii="Times New Roman" w:eastAsia="Times New Roman" w:hAnsi="Times New Roman" w:cs="Times New Roman"/>
+          <w:sz w:val="26"/>
+        </w:rPr>
+        <w:t>Bambang</w:t>
+      </w:r>
+      <w:proofErr w:type="spellEnd"/>
+      <w:r>
+        <w:rPr>
+          <w:rFonts w:ascii="Times New Roman" w:eastAsia="Times New Roman" w:hAnsi="Times New Roman" w:cs="Times New Roman"/>
+          <w:sz w:val="26"/>
+        </w:rPr>
+        <w:t xml:space="preserve">, Nueva </w:t>
+      </w:r>
+      <w:proofErr w:type="spellStart"/>
+      <w:r>
+        <w:rPr>
+          <w:rFonts w:ascii="Times New Roman" w:eastAsia="Times New Roman" w:hAnsi="Times New Roman" w:cs="Times New Roman"/>
+          <w:sz w:val="26"/>
+        </w:rPr>
+        <w:t>Vizcaya</w:t>
+      </w:r>
+      <w:proofErr w:type="spellEnd"/>
+      <w:r>
+        <w:rPr>
+          <w:rFonts w:ascii="Times New Roman" w:eastAsia="Times New Roman" w:hAnsi="Times New Roman" w:cs="Times New Roman"/>
+          <w:sz w:val="26"/>
+        </w:rPr>
+        <w:t>.</w:t>
+      </w:r>
+    </w:p>
+    <w:p>
+      <w:pPr>
+        <w:spacing w:after="0" w:line="480" w:lineRule="auto"/>
+        <w:ind w:right="-30"/>
+        <w:jc w:val="both"/>
+        <w:rPr>
+          <w:rFonts w:ascii="Times New Roman" w:eastAsia="Times New Roman" w:hAnsi="Times New Roman" w:cs="Times New Roman"/>
+          <w:sz w:val="26"/>
+        </w:rPr>
+      </w:pPr>
+      <w:r>
+        <w:rPr>
+          <w:rFonts w:ascii="Times New Roman" w:eastAsia="Times New Roman" w:hAnsi="Times New Roman" w:cs="Times New Roman"/>
+          <w:b/>
+          <w:sz w:val="26"/>
+        </w:rPr>
+        <w:t xml:space="preserve">History of </w:t>
+      </w:r>
+      <w:proofErr w:type="spellStart"/>
+      <w:r>
+        <w:rPr>
+          <w:rFonts w:ascii="Times New Roman" w:eastAsia="Times New Roman" w:hAnsi="Times New Roman" w:cs="Times New Roman"/>
+          <w:b/>
+          <w:sz w:val="26"/>
+        </w:rPr>
+        <w:t>Bambang</w:t>
+      </w:r>
+      <w:proofErr w:type="spellEnd"/>
+      <w:r>
+        <w:rPr>
+          <w:rFonts w:ascii="Times New Roman" w:eastAsia="Times New Roman" w:hAnsi="Times New Roman" w:cs="Times New Roman"/>
+          <w:b/>
+          <w:sz w:val="26"/>
+        </w:rPr>
+        <w:t xml:space="preserve"> National High School</w:t>
+      </w:r>
+    </w:p>
+    <w:p>
+      <w:pPr>
+        <w:spacing w:after="0" w:line="480" w:lineRule="auto"/>
+        <w:ind w:right="-30" w:firstLine="720"/>
+        <w:jc w:val="both"/>
+        <w:rPr>
+          <w:rFonts w:ascii="Times New Roman" w:eastAsia="Times New Roman" w:hAnsi="Times New Roman" w:cs="Times New Roman"/>
+          <w:sz w:val="26"/>
+        </w:rPr>
+      </w:pPr>
+      <w:r>
+        <w:rPr>
+          <w:rFonts w:ascii="Times New Roman" w:eastAsia="Times New Roman" w:hAnsi="Times New Roman" w:cs="Times New Roman"/>
+          <w:sz w:val="26"/>
+        </w:rPr>
+        <w:t xml:space="preserve">On October 6, 1995, a Resolution Bill was passed by the Municipal officials of </w:t>
+      </w:r>
+      <w:proofErr w:type="spellStart"/>
+      <w:r>
+        <w:rPr>
+          <w:rFonts w:ascii="Times New Roman" w:eastAsia="Times New Roman" w:hAnsi="Times New Roman" w:cs="Times New Roman"/>
+          <w:sz w:val="26"/>
+        </w:rPr>
+        <w:t>Bambang</w:t>
+      </w:r>
+      <w:proofErr w:type="spellEnd"/>
+      <w:r>
+        <w:rPr>
+          <w:rFonts w:ascii="Times New Roman" w:eastAsia="Times New Roman" w:hAnsi="Times New Roman" w:cs="Times New Roman"/>
+          <w:sz w:val="26"/>
+        </w:rPr>
+        <w:t xml:space="preserve"> National High School by Hon. Luisa </w:t>
+      </w:r>
+      <w:proofErr w:type="spellStart"/>
+      <w:r>
+        <w:rPr>
+          <w:rFonts w:ascii="Times New Roman" w:eastAsia="Times New Roman" w:hAnsi="Times New Roman" w:cs="Times New Roman"/>
+          <w:sz w:val="26"/>
+        </w:rPr>
+        <w:t>Lloren</w:t>
+      </w:r>
+      <w:proofErr w:type="spellEnd"/>
+      <w:r>
+        <w:rPr>
+          <w:rFonts w:ascii="Times New Roman" w:eastAsia="Times New Roman" w:hAnsi="Times New Roman" w:cs="Times New Roman"/>
+          <w:sz w:val="26"/>
+        </w:rPr>
+        <w:t xml:space="preserve"> </w:t>
+      </w:r>
+      <w:proofErr w:type="spellStart"/>
+      <w:r>
+        <w:rPr>
+          <w:rFonts w:ascii="Times New Roman" w:eastAsia="Times New Roman" w:hAnsi="Times New Roman" w:cs="Times New Roman"/>
+          <w:sz w:val="26"/>
+        </w:rPr>
+        <w:t>Cuaresma</w:t>
+      </w:r>
+      <w:proofErr w:type="spellEnd"/>
+      <w:r>
+        <w:rPr>
+          <w:rFonts w:ascii="Times New Roman" w:eastAsia="Times New Roman" w:hAnsi="Times New Roman" w:cs="Times New Roman"/>
+          <w:sz w:val="26"/>
+        </w:rPr>
+        <w:t xml:space="preserve">, the then incumbent mayor of the town, now the provincial mayor of Nueva </w:t>
+      </w:r>
+      <w:proofErr w:type="spellStart"/>
+      <w:r>
+        <w:rPr>
+          <w:rFonts w:ascii="Times New Roman" w:eastAsia="Times New Roman" w:hAnsi="Times New Roman" w:cs="Times New Roman"/>
+          <w:sz w:val="26"/>
+        </w:rPr>
+        <w:t>Vizcaya</w:t>
+      </w:r>
+      <w:proofErr w:type="spellEnd"/>
+      <w:r>
+        <w:rPr>
+          <w:rFonts w:ascii="Times New Roman" w:eastAsia="Times New Roman" w:hAnsi="Times New Roman" w:cs="Times New Roman"/>
+          <w:sz w:val="26"/>
+        </w:rPr>
+        <w:t xml:space="preserve"> with Hon. </w:t>
+      </w:r>
+      <w:proofErr w:type="spellStart"/>
+      <w:r>
+        <w:rPr>
+          <w:rFonts w:ascii="Times New Roman" w:eastAsia="Times New Roman" w:hAnsi="Times New Roman" w:cs="Times New Roman"/>
+          <w:sz w:val="26"/>
+        </w:rPr>
+        <w:t>Pepito</w:t>
+      </w:r>
+      <w:proofErr w:type="spellEnd"/>
+      <w:r>
+        <w:rPr>
+          <w:rFonts w:ascii="Times New Roman" w:eastAsia="Times New Roman" w:hAnsi="Times New Roman" w:cs="Times New Roman"/>
+          <w:sz w:val="26"/>
+        </w:rPr>
+        <w:t xml:space="preserve"> D. </w:t>
+      </w:r>
+      <w:proofErr w:type="spellStart"/>
+      <w:r>
+        <w:rPr>
+          <w:rFonts w:ascii="Times New Roman" w:eastAsia="Times New Roman" w:hAnsi="Times New Roman" w:cs="Times New Roman"/>
+          <w:sz w:val="26"/>
+        </w:rPr>
+        <w:t>Balgos</w:t>
+      </w:r>
+      <w:proofErr w:type="spellEnd"/>
+      <w:r>
+        <w:rPr>
+          <w:rFonts w:ascii="Times New Roman" w:eastAsia="Times New Roman" w:hAnsi="Times New Roman" w:cs="Times New Roman"/>
+          <w:sz w:val="26"/>
+        </w:rPr>
+        <w:t xml:space="preserve">, the present municipal vice-mayor of </w:t>
+      </w:r>
+      <w:proofErr w:type="spellStart"/>
+      <w:r>
+        <w:rPr>
+          <w:rFonts w:ascii="Times New Roman" w:eastAsia="Times New Roman" w:hAnsi="Times New Roman" w:cs="Times New Roman"/>
+          <w:sz w:val="26"/>
+        </w:rPr>
+        <w:t>Bambang</w:t>
+      </w:r>
+      <w:proofErr w:type="spellEnd"/>
+      <w:r>
+        <w:rPr>
+          <w:rFonts w:ascii="Times New Roman" w:eastAsia="Times New Roman" w:hAnsi="Times New Roman" w:cs="Times New Roman"/>
+          <w:sz w:val="26"/>
+        </w:rPr>
+        <w:t>. The move to pass that resolution was earnestly supported by the municipal councilors.</w:t>
+      </w:r>
+    </w:p>
+    <w:p>
+      <w:pPr>
+        <w:spacing w:after="0" w:line="480" w:lineRule="auto"/>
+        <w:ind w:right="-30" w:firstLine="720"/>
+        <w:jc w:val="both"/>
+        <w:rPr>
+          <w:rFonts w:ascii="Times New Roman" w:eastAsia="Times New Roman" w:hAnsi="Times New Roman" w:cs="Times New Roman"/>
+          <w:sz w:val="26"/>
+        </w:rPr>
+      </w:pPr>
+      <w:r>
+        <w:rPr>
+          <w:rFonts w:ascii="Times New Roman" w:eastAsia="Times New Roman" w:hAnsi="Times New Roman" w:cs="Times New Roman"/>
+          <w:sz w:val="26"/>
+        </w:rPr>
+        <w:lastRenderedPageBreak/>
+        <w:t>Few months late, the principal author and the “Father of Free Public Secondary</w:t>
+      </w:r>
+    </w:p>
+    <w:p>
+      <w:pPr>
+        <w:spacing w:after="0" w:line="480" w:lineRule="auto"/>
+        <w:ind w:right="-30"/>
+        <w:jc w:val="both"/>
+        <w:rPr>
+          <w:rFonts w:ascii="Times New Roman" w:eastAsia="Times New Roman" w:hAnsi="Times New Roman" w:cs="Times New Roman"/>
+          <w:sz w:val="26"/>
+        </w:rPr>
+      </w:pPr>
+      <w:r>
+        <w:rPr>
+          <w:rFonts w:ascii="Times New Roman" w:eastAsia="Times New Roman" w:hAnsi="Times New Roman" w:cs="Times New Roman"/>
+          <w:sz w:val="26"/>
+        </w:rPr>
+        <w:t xml:space="preserve">Education, “Hon. Carlos M. Padilla, authored House Bill No. 2433, establishing a national high school in the municipality of </w:t>
+      </w:r>
+      <w:proofErr w:type="spellStart"/>
+      <w:r>
+        <w:rPr>
+          <w:rFonts w:ascii="Times New Roman" w:eastAsia="Times New Roman" w:hAnsi="Times New Roman" w:cs="Times New Roman"/>
+          <w:sz w:val="26"/>
+        </w:rPr>
+        <w:t>Bambang</w:t>
+      </w:r>
+      <w:proofErr w:type="spellEnd"/>
+      <w:r>
+        <w:rPr>
+          <w:rFonts w:ascii="Times New Roman" w:eastAsia="Times New Roman" w:hAnsi="Times New Roman" w:cs="Times New Roman"/>
+          <w:sz w:val="26"/>
+        </w:rPr>
+        <w:t xml:space="preserve"> .The act originated in the House of Representative(May 3, 1997) and the Senate(April 21, 1997).</w:t>
+      </w:r>
+    </w:p>
+    <w:p>
+      <w:pPr>
+        <w:spacing w:after="0" w:line="480" w:lineRule="auto"/>
+        <w:ind w:right="-30" w:firstLine="720"/>
+        <w:jc w:val="both"/>
+        <w:rPr>
+          <w:rFonts w:ascii="Times New Roman" w:eastAsia="Times New Roman" w:hAnsi="Times New Roman" w:cs="Times New Roman"/>
+          <w:sz w:val="26"/>
+        </w:rPr>
+      </w:pPr>
+      <w:r>
+        <w:rPr>
+          <w:rFonts w:ascii="Times New Roman" w:eastAsia="Times New Roman" w:hAnsi="Times New Roman" w:cs="Times New Roman"/>
+          <w:sz w:val="26"/>
+        </w:rPr>
+        <w:t xml:space="preserve">As a result, on June 2, 1997, </w:t>
+      </w:r>
+      <w:proofErr w:type="spellStart"/>
+      <w:r>
+        <w:rPr>
+          <w:rFonts w:ascii="Times New Roman" w:eastAsia="Times New Roman" w:hAnsi="Times New Roman" w:cs="Times New Roman"/>
+          <w:sz w:val="26"/>
+        </w:rPr>
+        <w:t>Bambang</w:t>
+      </w:r>
+      <w:proofErr w:type="spellEnd"/>
+      <w:r>
+        <w:rPr>
+          <w:rFonts w:ascii="Times New Roman" w:eastAsia="Times New Roman" w:hAnsi="Times New Roman" w:cs="Times New Roman"/>
+          <w:sz w:val="26"/>
+        </w:rPr>
+        <w:t xml:space="preserve"> National High School opened its portals to students coming from the twenty five (25) elementary schools of the municipality and also from neighboring towns.</w:t>
+      </w:r>
+    </w:p>
+    <w:p>
+      <w:pPr>
+        <w:spacing w:after="0" w:line="480" w:lineRule="auto"/>
+        <w:ind w:right="-30" w:firstLine="720"/>
+        <w:jc w:val="both"/>
+        <w:rPr>
+          <w:rFonts w:ascii="Times New Roman" w:eastAsia="Times New Roman" w:hAnsi="Times New Roman" w:cs="Times New Roman"/>
+          <w:sz w:val="26"/>
+        </w:rPr>
+      </w:pPr>
+      <w:r>
+        <w:rPr>
+          <w:rFonts w:ascii="Times New Roman" w:eastAsia="Times New Roman" w:hAnsi="Times New Roman" w:cs="Times New Roman"/>
+          <w:sz w:val="26"/>
+        </w:rPr>
+        <w:t xml:space="preserve">It is noteworthy that the then Nueva </w:t>
+      </w:r>
+      <w:proofErr w:type="spellStart"/>
+      <w:r>
+        <w:rPr>
+          <w:rFonts w:ascii="Times New Roman" w:eastAsia="Times New Roman" w:hAnsi="Times New Roman" w:cs="Times New Roman"/>
+          <w:sz w:val="26"/>
+        </w:rPr>
+        <w:t>Vizcaya</w:t>
+      </w:r>
+      <w:proofErr w:type="spellEnd"/>
+      <w:r>
+        <w:rPr>
+          <w:rFonts w:ascii="Times New Roman" w:eastAsia="Times New Roman" w:hAnsi="Times New Roman" w:cs="Times New Roman"/>
+          <w:sz w:val="26"/>
+        </w:rPr>
+        <w:t xml:space="preserve"> Polytechnic College (NVSPC) now Nueva </w:t>
+      </w:r>
+      <w:proofErr w:type="spellStart"/>
+      <w:r>
+        <w:rPr>
+          <w:rFonts w:ascii="Times New Roman" w:eastAsia="Times New Roman" w:hAnsi="Times New Roman" w:cs="Times New Roman"/>
+          <w:sz w:val="26"/>
+        </w:rPr>
+        <w:t>Vizcaya</w:t>
+      </w:r>
+      <w:proofErr w:type="spellEnd"/>
+      <w:r>
+        <w:rPr>
+          <w:rFonts w:ascii="Times New Roman" w:eastAsia="Times New Roman" w:hAnsi="Times New Roman" w:cs="Times New Roman"/>
+          <w:sz w:val="26"/>
+        </w:rPr>
+        <w:t xml:space="preserve"> State University- </w:t>
+      </w:r>
+      <w:proofErr w:type="spellStart"/>
+      <w:r>
+        <w:rPr>
+          <w:rFonts w:ascii="Times New Roman" w:eastAsia="Times New Roman" w:hAnsi="Times New Roman" w:cs="Times New Roman"/>
+          <w:sz w:val="26"/>
+        </w:rPr>
+        <w:t>Bambang</w:t>
+      </w:r>
+      <w:proofErr w:type="spellEnd"/>
+      <w:r>
+        <w:rPr>
+          <w:rFonts w:ascii="Times New Roman" w:eastAsia="Times New Roman" w:hAnsi="Times New Roman" w:cs="Times New Roman"/>
+          <w:sz w:val="26"/>
+        </w:rPr>
+        <w:t xml:space="preserve"> campus played a vital role in the establishment of BNHS. It generously accommodated the pioneer students by temporarily providing them with the needed classrooms and even teacher supervision through Mr. </w:t>
+      </w:r>
+      <w:proofErr w:type="spellStart"/>
+      <w:r>
+        <w:rPr>
+          <w:rFonts w:ascii="Times New Roman" w:eastAsia="Times New Roman" w:hAnsi="Times New Roman" w:cs="Times New Roman"/>
+          <w:sz w:val="26"/>
+        </w:rPr>
+        <w:t>Deomedes</w:t>
+      </w:r>
+      <w:proofErr w:type="spellEnd"/>
+      <w:r>
+        <w:rPr>
+          <w:rFonts w:ascii="Times New Roman" w:eastAsia="Times New Roman" w:hAnsi="Times New Roman" w:cs="Times New Roman"/>
+          <w:sz w:val="26"/>
+        </w:rPr>
+        <w:t xml:space="preserve"> </w:t>
+      </w:r>
+      <w:proofErr w:type="spellStart"/>
+      <w:r>
+        <w:rPr>
+          <w:rFonts w:ascii="Times New Roman" w:eastAsia="Times New Roman" w:hAnsi="Times New Roman" w:cs="Times New Roman"/>
+          <w:sz w:val="26"/>
+        </w:rPr>
+        <w:t>Ranjo</w:t>
+      </w:r>
+      <w:proofErr w:type="spellEnd"/>
+      <w:r>
+        <w:rPr>
+          <w:rFonts w:ascii="Times New Roman" w:eastAsia="Times New Roman" w:hAnsi="Times New Roman" w:cs="Times New Roman"/>
+          <w:sz w:val="26"/>
+        </w:rPr>
+        <w:t>, the then director of NVSPC Laboratory School.</w:t>
+      </w:r>
+    </w:p>
+    <w:p>
+      <w:pPr>
+        <w:spacing w:after="0" w:line="480" w:lineRule="auto"/>
+        <w:ind w:right="-30" w:firstLine="720"/>
+        <w:jc w:val="both"/>
+        <w:rPr>
+          <w:rFonts w:ascii="Times New Roman" w:eastAsia="Times New Roman" w:hAnsi="Times New Roman" w:cs="Times New Roman"/>
+          <w:sz w:val="26"/>
+        </w:rPr>
+      </w:pPr>
+      <w:r>
+        <w:rPr>
+          <w:rFonts w:ascii="Times New Roman" w:eastAsia="Times New Roman" w:hAnsi="Times New Roman" w:cs="Times New Roman"/>
+          <w:sz w:val="26"/>
+        </w:rPr>
+        <w:t xml:space="preserve">Shortly after, the pioneer school principal, Dr. </w:t>
+      </w:r>
+      <w:proofErr w:type="spellStart"/>
+      <w:r>
+        <w:rPr>
+          <w:rFonts w:ascii="Times New Roman" w:eastAsia="Times New Roman" w:hAnsi="Times New Roman" w:cs="Times New Roman"/>
+          <w:sz w:val="26"/>
+        </w:rPr>
+        <w:t>Isaias</w:t>
+      </w:r>
+      <w:proofErr w:type="spellEnd"/>
+      <w:r>
+        <w:rPr>
+          <w:rFonts w:ascii="Times New Roman" w:eastAsia="Times New Roman" w:hAnsi="Times New Roman" w:cs="Times New Roman"/>
+          <w:sz w:val="26"/>
+        </w:rPr>
+        <w:t xml:space="preserve"> M. </w:t>
+      </w:r>
+      <w:proofErr w:type="spellStart"/>
+      <w:r>
+        <w:rPr>
+          <w:rFonts w:ascii="Times New Roman" w:eastAsia="Times New Roman" w:hAnsi="Times New Roman" w:cs="Times New Roman"/>
+          <w:sz w:val="26"/>
+        </w:rPr>
+        <w:t>Cortado</w:t>
+      </w:r>
+      <w:proofErr w:type="spellEnd"/>
+      <w:r>
+        <w:rPr>
+          <w:rFonts w:ascii="Times New Roman" w:eastAsia="Times New Roman" w:hAnsi="Times New Roman" w:cs="Times New Roman"/>
+          <w:sz w:val="26"/>
+        </w:rPr>
+        <w:t xml:space="preserve">, was installed. The other school principals who faithfully served BNHS were, Dr. Eloisa C. </w:t>
+      </w:r>
+      <w:proofErr w:type="spellStart"/>
+      <w:r>
+        <w:rPr>
+          <w:rFonts w:ascii="Times New Roman" w:eastAsia="Times New Roman" w:hAnsi="Times New Roman" w:cs="Times New Roman"/>
+          <w:sz w:val="26"/>
+        </w:rPr>
+        <w:t>Ang</w:t>
+      </w:r>
+      <w:proofErr w:type="spellEnd"/>
+      <w:r>
+        <w:rPr>
+          <w:rFonts w:ascii="Times New Roman" w:eastAsia="Times New Roman" w:hAnsi="Times New Roman" w:cs="Times New Roman"/>
+          <w:sz w:val="26"/>
+        </w:rPr>
+        <w:t xml:space="preserve"> (now assigned in Solano High School), Dr. Josefina A. </w:t>
+      </w:r>
+      <w:proofErr w:type="spellStart"/>
+      <w:r>
+        <w:rPr>
+          <w:rFonts w:ascii="Times New Roman" w:eastAsia="Times New Roman" w:hAnsi="Times New Roman" w:cs="Times New Roman"/>
+          <w:sz w:val="26"/>
+        </w:rPr>
+        <w:t>Callores</w:t>
+      </w:r>
+      <w:proofErr w:type="spellEnd"/>
+      <w:r>
+        <w:rPr>
+          <w:rFonts w:ascii="Times New Roman" w:eastAsia="Times New Roman" w:hAnsi="Times New Roman" w:cs="Times New Roman"/>
+          <w:sz w:val="26"/>
+        </w:rPr>
+        <w:t xml:space="preserve"> (now retired) and Dr. Orlando D. Vicente (now on Education Program Supervisor of the </w:t>
+      </w:r>
+      <w:proofErr w:type="spellStart"/>
+      <w:r>
+        <w:rPr>
+          <w:rFonts w:ascii="Times New Roman" w:eastAsia="Times New Roman" w:hAnsi="Times New Roman" w:cs="Times New Roman"/>
+          <w:sz w:val="26"/>
+        </w:rPr>
+        <w:t>DepED</w:t>
+      </w:r>
+      <w:proofErr w:type="spellEnd"/>
+      <w:r>
+        <w:rPr>
+          <w:rFonts w:ascii="Times New Roman" w:eastAsia="Times New Roman" w:hAnsi="Times New Roman" w:cs="Times New Roman"/>
+          <w:sz w:val="26"/>
+        </w:rPr>
+        <w:t xml:space="preserve"> Division Office of Nueva </w:t>
+      </w:r>
+      <w:proofErr w:type="spellStart"/>
+      <w:r>
+        <w:rPr>
+          <w:rFonts w:ascii="Times New Roman" w:eastAsia="Times New Roman" w:hAnsi="Times New Roman" w:cs="Times New Roman"/>
+          <w:sz w:val="26"/>
+        </w:rPr>
+        <w:t>Vizcaya</w:t>
+      </w:r>
+      <w:proofErr w:type="spellEnd"/>
+      <w:r>
+        <w:rPr>
+          <w:rFonts w:ascii="Times New Roman" w:eastAsia="Times New Roman" w:hAnsi="Times New Roman" w:cs="Times New Roman"/>
+          <w:sz w:val="26"/>
+        </w:rPr>
+        <w:t>).</w:t>
+      </w:r>
+    </w:p>
+    <w:p>
+      <w:pPr>
+        <w:spacing w:after="0" w:line="480" w:lineRule="auto"/>
+        <w:ind w:right="-30" w:firstLine="720"/>
+        <w:jc w:val="both"/>
+        <w:rPr>
+          <w:rFonts w:ascii="Times New Roman" w:eastAsia="Times New Roman" w:hAnsi="Times New Roman" w:cs="Times New Roman"/>
+          <w:sz w:val="26"/>
+        </w:rPr>
+      </w:pPr>
+      <w:r>
+        <w:rPr>
+          <w:rFonts w:ascii="Times New Roman" w:eastAsia="Times New Roman" w:hAnsi="Times New Roman" w:cs="Times New Roman"/>
+          <w:sz w:val="26"/>
+        </w:rPr>
+        <w:t xml:space="preserve">The school had been a consistent awardee of </w:t>
+      </w:r>
+      <w:proofErr w:type="spellStart"/>
+      <w:r>
+        <w:rPr>
+          <w:rFonts w:ascii="Times New Roman" w:eastAsia="Times New Roman" w:hAnsi="Times New Roman" w:cs="Times New Roman"/>
+          <w:sz w:val="26"/>
+        </w:rPr>
+        <w:t>Brigada</w:t>
+      </w:r>
+      <w:proofErr w:type="spellEnd"/>
+      <w:r>
+        <w:rPr>
+          <w:rFonts w:ascii="Times New Roman" w:eastAsia="Times New Roman" w:hAnsi="Times New Roman" w:cs="Times New Roman"/>
+          <w:sz w:val="26"/>
+        </w:rPr>
+        <w:t xml:space="preserve"> </w:t>
+      </w:r>
+      <w:proofErr w:type="spellStart"/>
+      <w:r>
+        <w:rPr>
+          <w:rFonts w:ascii="Times New Roman" w:eastAsia="Times New Roman" w:hAnsi="Times New Roman" w:cs="Times New Roman"/>
+          <w:sz w:val="26"/>
+        </w:rPr>
+        <w:t>Eskwela</w:t>
+      </w:r>
+      <w:proofErr w:type="spellEnd"/>
+      <w:r>
+        <w:rPr>
+          <w:rFonts w:ascii="Times New Roman" w:eastAsia="Times New Roman" w:hAnsi="Times New Roman" w:cs="Times New Roman"/>
+          <w:sz w:val="26"/>
+        </w:rPr>
+        <w:t xml:space="preserve"> Best Implementation that led to its being a Mall of Famer Awardee in 2012. Much had been improved in </w:t>
+      </w:r>
+      <w:proofErr w:type="spellStart"/>
+      <w:r>
+        <w:rPr>
+          <w:rFonts w:ascii="Times New Roman" w:eastAsia="Times New Roman" w:hAnsi="Times New Roman" w:cs="Times New Roman"/>
+          <w:sz w:val="26"/>
+        </w:rPr>
+        <w:t>Bambang</w:t>
+      </w:r>
+      <w:proofErr w:type="spellEnd"/>
+      <w:r>
+        <w:rPr>
+          <w:rFonts w:ascii="Times New Roman" w:eastAsia="Times New Roman" w:hAnsi="Times New Roman" w:cs="Times New Roman"/>
+          <w:sz w:val="26"/>
+        </w:rPr>
+        <w:t xml:space="preserve"> High since the </w:t>
+      </w:r>
+      <w:proofErr w:type="spellStart"/>
+      <w:r>
+        <w:rPr>
+          <w:rFonts w:ascii="Times New Roman" w:eastAsia="Times New Roman" w:hAnsi="Times New Roman" w:cs="Times New Roman"/>
+          <w:sz w:val="26"/>
+        </w:rPr>
+        <w:t>Brigada</w:t>
+      </w:r>
+      <w:proofErr w:type="spellEnd"/>
+      <w:r>
+        <w:rPr>
+          <w:rFonts w:ascii="Times New Roman" w:eastAsia="Times New Roman" w:hAnsi="Times New Roman" w:cs="Times New Roman"/>
+          <w:sz w:val="26"/>
+        </w:rPr>
+        <w:t xml:space="preserve"> </w:t>
+      </w:r>
+      <w:proofErr w:type="spellStart"/>
+      <w:r>
+        <w:rPr>
+          <w:rFonts w:ascii="Times New Roman" w:eastAsia="Times New Roman" w:hAnsi="Times New Roman" w:cs="Times New Roman"/>
+          <w:sz w:val="26"/>
+        </w:rPr>
+        <w:t>Eskwela</w:t>
+      </w:r>
+      <w:proofErr w:type="spellEnd"/>
+      <w:r>
+        <w:rPr>
+          <w:rFonts w:ascii="Times New Roman" w:eastAsia="Times New Roman" w:hAnsi="Times New Roman" w:cs="Times New Roman"/>
+          <w:sz w:val="26"/>
+        </w:rPr>
+        <w:t xml:space="preserve"> endeavor had been consistently and efficiently conducted in school. </w:t>
+      </w:r>
+    </w:p>
+    <w:p>
+      <w:pPr>
+        <w:spacing w:after="0" w:line="480" w:lineRule="auto"/>
+        <w:ind w:right="-30" w:firstLine="720"/>
+        <w:jc w:val="both"/>
+        <w:rPr>
+          <w:rFonts w:ascii="Times New Roman" w:eastAsia="Times New Roman" w:hAnsi="Times New Roman" w:cs="Times New Roman"/>
+          <w:sz w:val="26"/>
+        </w:rPr>
+      </w:pPr>
+      <w:proofErr w:type="spellStart"/>
+      <w:r>
+        <w:rPr>
+          <w:rFonts w:ascii="Times New Roman" w:eastAsia="Times New Roman" w:hAnsi="Times New Roman" w:cs="Times New Roman"/>
+          <w:sz w:val="26"/>
+        </w:rPr>
+        <w:lastRenderedPageBreak/>
+        <w:t>Bambang</w:t>
+      </w:r>
+      <w:proofErr w:type="spellEnd"/>
+      <w:r>
+        <w:rPr>
+          <w:rFonts w:ascii="Times New Roman" w:eastAsia="Times New Roman" w:hAnsi="Times New Roman" w:cs="Times New Roman"/>
+          <w:sz w:val="26"/>
+        </w:rPr>
+        <w:t xml:space="preserve"> national High School is now headed by its </w:t>
+      </w:r>
+      <w:proofErr w:type="spellStart"/>
+      <w:r>
+        <w:rPr>
+          <w:rFonts w:ascii="Times New Roman" w:eastAsia="Times New Roman" w:hAnsi="Times New Roman" w:cs="Times New Roman"/>
+          <w:sz w:val="26"/>
+        </w:rPr>
+        <w:t>pioneere</w:t>
+      </w:r>
+      <w:proofErr w:type="spellEnd"/>
+      <w:r>
+        <w:rPr>
+          <w:rFonts w:ascii="Times New Roman" w:eastAsia="Times New Roman" w:hAnsi="Times New Roman" w:cs="Times New Roman"/>
+          <w:sz w:val="26"/>
+        </w:rPr>
+        <w:t xml:space="preserve">, Dr. </w:t>
+      </w:r>
+      <w:proofErr w:type="spellStart"/>
+      <w:r>
+        <w:rPr>
+          <w:rFonts w:ascii="Times New Roman" w:eastAsia="Times New Roman" w:hAnsi="Times New Roman" w:cs="Times New Roman"/>
+          <w:sz w:val="26"/>
+        </w:rPr>
+        <w:t>Isaias</w:t>
+      </w:r>
+      <w:proofErr w:type="spellEnd"/>
+      <w:r>
+        <w:rPr>
+          <w:rFonts w:ascii="Times New Roman" w:eastAsia="Times New Roman" w:hAnsi="Times New Roman" w:cs="Times New Roman"/>
+          <w:sz w:val="26"/>
+        </w:rPr>
+        <w:t xml:space="preserve"> M. </w:t>
+      </w:r>
+      <w:proofErr w:type="spellStart"/>
+      <w:r>
+        <w:rPr>
+          <w:rFonts w:ascii="Times New Roman" w:eastAsia="Times New Roman" w:hAnsi="Times New Roman" w:cs="Times New Roman"/>
+          <w:sz w:val="26"/>
+        </w:rPr>
+        <w:t>Cortado</w:t>
+      </w:r>
+      <w:proofErr w:type="spellEnd"/>
+      <w:r>
+        <w:rPr>
+          <w:rFonts w:ascii="Times New Roman" w:eastAsia="Times New Roman" w:hAnsi="Times New Roman" w:cs="Times New Roman"/>
+          <w:sz w:val="26"/>
+        </w:rPr>
+        <w:t xml:space="preserve"> who was installed last January 28, 2014. Working with him are the 88 teaching and non- teaching personnel catering 2,280 students for school year 2014-2015.</w:t>
+      </w:r>
+    </w:p>
+    <w:p>
+      <w:pPr>
+        <w:spacing w:after="0" w:line="480" w:lineRule="auto"/>
+        <w:ind w:right="-30"/>
+        <w:jc w:val="both"/>
+        <w:rPr>
+          <w:rFonts w:ascii="Times New Roman" w:eastAsia="Times New Roman" w:hAnsi="Times New Roman" w:cs="Times New Roman"/>
+          <w:b/>
+          <w:sz w:val="26"/>
+        </w:rPr>
+      </w:pPr>
       <w:bookmarkStart w:id="0" w:name="_GoBack"/>
       <w:bookmarkEnd w:id="0"/>
-    </w:p>
-    <w:p>
-      <w:pPr>
-        <w:spacing w:after="0" w:line="480" w:lineRule="auto"/>
-        <w:ind w:right="-30" w:firstLine="720"/>
-        <w:jc w:val="both"/>
-        <w:rPr>
-          <w:rFonts w:ascii="Times New Roman" w:eastAsia="Times New Roman" w:hAnsi="Times New Roman" w:cs="Times New Roman"/>
-          <w:sz w:val="26"/>
-        </w:rPr>
-      </w:pPr>
-      <w:r>
-        <w:rPr>
-          <w:rFonts w:ascii="Times New Roman" w:eastAsia="Times New Roman" w:hAnsi="Times New Roman" w:cs="Times New Roman"/>
-          <w:sz w:val="26"/>
-        </w:rPr>
-        <w:t xml:space="preserve">The study was conducted at </w:t>
+      <w:r>
+        <w:rPr>
+          <w:rFonts w:ascii="Times New Roman" w:eastAsia="Times New Roman" w:hAnsi="Times New Roman" w:cs="Times New Roman"/>
+          <w:b/>
+          <w:sz w:val="26"/>
+        </w:rPr>
+        <w:t>Population of the study</w:t>
+      </w:r>
+    </w:p>
+    <w:p>
+      <w:pPr>
+        <w:spacing w:after="0" w:line="480" w:lineRule="auto"/>
+        <w:ind w:right="-30" w:firstLine="360"/>
+        <w:jc w:val="both"/>
+        <w:rPr>
+          <w:rFonts w:ascii="Times New Roman" w:eastAsia="Times New Roman" w:hAnsi="Times New Roman" w:cs="Times New Roman"/>
+          <w:sz w:val="26"/>
+        </w:rPr>
+      </w:pPr>
+      <w:r>
+        <w:rPr>
+          <w:rFonts w:ascii="Times New Roman" w:eastAsia="Times New Roman" w:hAnsi="Times New Roman" w:cs="Times New Roman"/>
+          <w:sz w:val="26"/>
+        </w:rPr>
+        <w:t xml:space="preserve">The </w:t>
       </w:r>
       <w:proofErr w:type="spellStart"/>
       <w:r>
@@ -9105,17 +9884,36 @@
           <w:rFonts w:ascii="Times New Roman" w:eastAsia="Times New Roman" w:hAnsi="Times New Roman" w:cs="Times New Roman"/>
           <w:sz w:val="26"/>
         </w:rPr>
-        <w:t xml:space="preserve">, National High </w:t>
-      </w:r>
-      <w:proofErr w:type="gramStart"/>
-      <w:r>
-        <w:rPr>
-          <w:rFonts w:ascii="Times New Roman" w:eastAsia="Times New Roman" w:hAnsi="Times New Roman" w:cs="Times New Roman"/>
-          <w:sz w:val="26"/>
-        </w:rPr>
-        <w:t>School,</w:t>
-      </w:r>
-      <w:proofErr w:type="gramEnd"/>
+        <w:t xml:space="preserve"> National High School has a total student’s population of 2,280 from first year to fourth year. The school has now adapting the so called K TO 12 which means that first to 4rth year high school will now be called as grade 7,grade 8, grade 9 and grade 10.  .The school has a total of 9 departments headed by teachers with their respective position.  There are 95 teaching and non- teaching personnel catering 2,280 students for school year 2014-2015.</w:t>
+      </w:r>
+    </w:p>
+    <w:p>
+      <w:pPr>
+        <w:spacing w:after="0" w:line="480" w:lineRule="auto"/>
+        <w:ind w:right="-30" w:firstLine="360"/>
+        <w:jc w:val="both"/>
+        <w:rPr>
+          <w:rFonts w:ascii="Times New Roman" w:eastAsia="Times New Roman" w:hAnsi="Times New Roman" w:cs="Times New Roman"/>
+          <w:b/>
+          <w:sz w:val="26"/>
+        </w:rPr>
+      </w:pPr>
+      <w:r>
+        <w:rPr>
+          <w:rFonts w:ascii="Times New Roman" w:eastAsia="Times New Roman" w:hAnsi="Times New Roman" w:cs="Times New Roman"/>
+          <w:sz w:val="26"/>
+        </w:rPr>
+        <w:t>As the researchers conduct an interview, the school of BNHS enrollment grows every year. There are so called “</w:t>
+      </w:r>
+      <w:proofErr w:type="spellStart"/>
+      <w:r>
+        <w:rPr>
+          <w:rFonts w:ascii="Times New Roman" w:eastAsia="Times New Roman" w:hAnsi="Times New Roman" w:cs="Times New Roman"/>
+          <w:sz w:val="26"/>
+        </w:rPr>
+        <w:t>Brigada</w:t>
+      </w:r>
+      <w:proofErr w:type="spellEnd"/>
       <w:r>
         <w:rPr>
           <w:rFonts w:ascii="Times New Roman" w:eastAsia="Times New Roman" w:hAnsi="Times New Roman" w:cs="Times New Roman"/>
@@ -9129,7 +9927,7 @@
           <w:rFonts w:ascii="Times New Roman" w:eastAsia="Times New Roman" w:hAnsi="Times New Roman" w:cs="Times New Roman"/>
           <w:sz w:val="26"/>
         </w:rPr>
-        <w:t>Bambang</w:t>
+        <w:t>Eskwela</w:t>
       </w:r>
       <w:proofErr w:type="spellEnd"/>
       <w:r>
@@ -9137,844 +9935,6 @@
           <w:rFonts w:ascii="Times New Roman" w:eastAsia="Times New Roman" w:hAnsi="Times New Roman" w:cs="Times New Roman"/>
           <w:sz w:val="26"/>
         </w:rPr>
-        <w:t xml:space="preserve"> Nueva </w:t>
-      </w:r>
-      <w:proofErr w:type="spellStart"/>
-      <w:r>
-        <w:rPr>
-          <w:rFonts w:ascii="Times New Roman" w:eastAsia="Times New Roman" w:hAnsi="Times New Roman" w:cs="Times New Roman"/>
-          <w:sz w:val="26"/>
-        </w:rPr>
-        <w:t>Vizcaya.The</w:t>
-      </w:r>
-      <w:proofErr w:type="spellEnd"/>
-      <w:r>
-        <w:rPr>
-          <w:rFonts w:ascii="Times New Roman" w:eastAsia="Times New Roman" w:hAnsi="Times New Roman" w:cs="Times New Roman"/>
-          <w:sz w:val="26"/>
-        </w:rPr>
-        <w:t xml:space="preserve"> school is located at </w:t>
-      </w:r>
-      <w:proofErr w:type="spellStart"/>
-      <w:r>
-        <w:rPr>
-          <w:rFonts w:ascii="Times New Roman" w:eastAsia="Times New Roman" w:hAnsi="Times New Roman" w:cs="Times New Roman"/>
-          <w:sz w:val="26"/>
-        </w:rPr>
-        <w:t>Rockgarden</w:t>
-      </w:r>
-      <w:proofErr w:type="spellEnd"/>
-      <w:r>
-        <w:rPr>
-          <w:rFonts w:ascii="Times New Roman" w:eastAsia="Times New Roman" w:hAnsi="Times New Roman" w:cs="Times New Roman"/>
-          <w:sz w:val="26"/>
-        </w:rPr>
-        <w:t xml:space="preserve"> </w:t>
-      </w:r>
-      <w:proofErr w:type="spellStart"/>
-      <w:r>
-        <w:rPr>
-          <w:rFonts w:ascii="Times New Roman" w:eastAsia="Times New Roman" w:hAnsi="Times New Roman" w:cs="Times New Roman"/>
-          <w:sz w:val="26"/>
-        </w:rPr>
-        <w:t>Bambang</w:t>
-      </w:r>
-      <w:proofErr w:type="spellEnd"/>
-      <w:r>
-        <w:rPr>
-          <w:rFonts w:ascii="Times New Roman" w:eastAsia="Times New Roman" w:hAnsi="Times New Roman" w:cs="Times New Roman"/>
-          <w:sz w:val="26"/>
-        </w:rPr>
-        <w:t xml:space="preserve">, Nueva </w:t>
-      </w:r>
-      <w:proofErr w:type="spellStart"/>
-      <w:r>
-        <w:rPr>
-          <w:rFonts w:ascii="Times New Roman" w:eastAsia="Times New Roman" w:hAnsi="Times New Roman" w:cs="Times New Roman"/>
-          <w:sz w:val="26"/>
-        </w:rPr>
-        <w:t>Vizcaya</w:t>
-      </w:r>
-      <w:proofErr w:type="spellEnd"/>
-      <w:r>
-        <w:rPr>
-          <w:rFonts w:ascii="Times New Roman" w:eastAsia="Times New Roman" w:hAnsi="Times New Roman" w:cs="Times New Roman"/>
-          <w:sz w:val="26"/>
-        </w:rPr>
-        <w:t>.</w:t>
-      </w:r>
-    </w:p>
-    <w:p>
-      <w:pPr>
-        <w:spacing w:after="0" w:line="480" w:lineRule="auto"/>
-        <w:ind w:right="-30" w:firstLine="720"/>
-        <w:jc w:val="both"/>
-        <w:rPr>
-          <w:rFonts w:ascii="Times New Roman" w:eastAsia="Times New Roman" w:hAnsi="Times New Roman" w:cs="Times New Roman"/>
-          <w:sz w:val="26"/>
-        </w:rPr>
-      </w:pPr>
-    </w:p>
-    <w:p>
-      <w:pPr>
-        <w:spacing w:after="0" w:line="480" w:lineRule="auto"/>
-        <w:ind w:right="-30"/>
-        <w:jc w:val="both"/>
-        <w:rPr>
-          <w:rFonts w:ascii="Times New Roman" w:eastAsia="Times New Roman" w:hAnsi="Times New Roman" w:cs="Times New Roman"/>
-          <w:sz w:val="26"/>
-        </w:rPr>
-      </w:pPr>
-      <w:r>
-        <w:rPr>
-          <w:rFonts w:ascii="Times New Roman" w:eastAsia="Times New Roman" w:hAnsi="Times New Roman" w:cs="Times New Roman"/>
-          <w:b/>
-          <w:sz w:val="26"/>
-        </w:rPr>
-        <w:t xml:space="preserve">History of </w:t>
-      </w:r>
-      <w:proofErr w:type="spellStart"/>
-      <w:r>
-        <w:rPr>
-          <w:rFonts w:ascii="Times New Roman" w:eastAsia="Times New Roman" w:hAnsi="Times New Roman" w:cs="Times New Roman"/>
-          <w:b/>
-          <w:sz w:val="26"/>
-        </w:rPr>
-        <w:t>Bambang</w:t>
-      </w:r>
-      <w:proofErr w:type="spellEnd"/>
-      <w:r>
-        <w:rPr>
-          <w:rFonts w:ascii="Times New Roman" w:eastAsia="Times New Roman" w:hAnsi="Times New Roman" w:cs="Times New Roman"/>
-          <w:b/>
-          <w:sz w:val="26"/>
-        </w:rPr>
-        <w:t xml:space="preserve"> National High School</w:t>
-      </w:r>
-    </w:p>
-    <w:p>
-      <w:pPr>
-        <w:spacing w:after="0" w:line="480" w:lineRule="auto"/>
-        <w:ind w:right="-30" w:firstLine="720"/>
-        <w:jc w:val="both"/>
-        <w:rPr>
-          <w:rFonts w:ascii="Times New Roman" w:eastAsia="Times New Roman" w:hAnsi="Times New Roman" w:cs="Times New Roman"/>
-          <w:sz w:val="26"/>
-        </w:rPr>
-      </w:pPr>
-      <w:r>
-        <w:rPr>
-          <w:rFonts w:ascii="Times New Roman" w:eastAsia="Times New Roman" w:hAnsi="Times New Roman" w:cs="Times New Roman"/>
-          <w:sz w:val="26"/>
-        </w:rPr>
-        <w:t xml:space="preserve">On October 6, 1995, a Resolution Bill was passed by the Municipal officials of </w:t>
-      </w:r>
-      <w:proofErr w:type="spellStart"/>
-      <w:r>
-        <w:rPr>
-          <w:rFonts w:ascii="Times New Roman" w:eastAsia="Times New Roman" w:hAnsi="Times New Roman" w:cs="Times New Roman"/>
-          <w:sz w:val="26"/>
-        </w:rPr>
-        <w:t>Bambang</w:t>
-      </w:r>
-      <w:proofErr w:type="spellEnd"/>
-      <w:r>
-        <w:rPr>
-          <w:rFonts w:ascii="Times New Roman" w:eastAsia="Times New Roman" w:hAnsi="Times New Roman" w:cs="Times New Roman"/>
-          <w:sz w:val="26"/>
-        </w:rPr>
-        <w:t xml:space="preserve"> National High School by Hon. Luisa </w:t>
-      </w:r>
-      <w:proofErr w:type="spellStart"/>
-      <w:r>
-        <w:rPr>
-          <w:rFonts w:ascii="Times New Roman" w:eastAsia="Times New Roman" w:hAnsi="Times New Roman" w:cs="Times New Roman"/>
-          <w:sz w:val="26"/>
-        </w:rPr>
-        <w:t>Lloren</w:t>
-      </w:r>
-      <w:proofErr w:type="spellEnd"/>
-      <w:r>
-        <w:rPr>
-          <w:rFonts w:ascii="Times New Roman" w:eastAsia="Times New Roman" w:hAnsi="Times New Roman" w:cs="Times New Roman"/>
-          <w:sz w:val="26"/>
-        </w:rPr>
-        <w:t xml:space="preserve"> </w:t>
-      </w:r>
-      <w:proofErr w:type="spellStart"/>
-      <w:r>
-        <w:rPr>
-          <w:rFonts w:ascii="Times New Roman" w:eastAsia="Times New Roman" w:hAnsi="Times New Roman" w:cs="Times New Roman"/>
-          <w:sz w:val="26"/>
-        </w:rPr>
-        <w:t>Cuaresma</w:t>
-      </w:r>
-      <w:proofErr w:type="spellEnd"/>
-      <w:r>
-        <w:rPr>
-          <w:rFonts w:ascii="Times New Roman" w:eastAsia="Times New Roman" w:hAnsi="Times New Roman" w:cs="Times New Roman"/>
-          <w:sz w:val="26"/>
-        </w:rPr>
-        <w:t xml:space="preserve">, the then incumbent mayor of the town, now the provincial mayor of Nueva </w:t>
-      </w:r>
-      <w:proofErr w:type="spellStart"/>
-      <w:r>
-        <w:rPr>
-          <w:rFonts w:ascii="Times New Roman" w:eastAsia="Times New Roman" w:hAnsi="Times New Roman" w:cs="Times New Roman"/>
-          <w:sz w:val="26"/>
-        </w:rPr>
-        <w:t>Vizcaya</w:t>
-      </w:r>
-      <w:proofErr w:type="spellEnd"/>
-      <w:r>
-        <w:rPr>
-          <w:rFonts w:ascii="Times New Roman" w:eastAsia="Times New Roman" w:hAnsi="Times New Roman" w:cs="Times New Roman"/>
-          <w:sz w:val="26"/>
-        </w:rPr>
-        <w:t xml:space="preserve"> with Hon. </w:t>
-      </w:r>
-      <w:proofErr w:type="spellStart"/>
-      <w:r>
-        <w:rPr>
-          <w:rFonts w:ascii="Times New Roman" w:eastAsia="Times New Roman" w:hAnsi="Times New Roman" w:cs="Times New Roman"/>
-          <w:sz w:val="26"/>
-        </w:rPr>
-        <w:t>Pepito</w:t>
-      </w:r>
-      <w:proofErr w:type="spellEnd"/>
-      <w:r>
-        <w:rPr>
-          <w:rFonts w:ascii="Times New Roman" w:eastAsia="Times New Roman" w:hAnsi="Times New Roman" w:cs="Times New Roman"/>
-          <w:sz w:val="26"/>
-        </w:rPr>
-        <w:t xml:space="preserve"> D. </w:t>
-      </w:r>
-      <w:proofErr w:type="spellStart"/>
-      <w:r>
-        <w:rPr>
-          <w:rFonts w:ascii="Times New Roman" w:eastAsia="Times New Roman" w:hAnsi="Times New Roman" w:cs="Times New Roman"/>
-          <w:sz w:val="26"/>
-        </w:rPr>
-        <w:lastRenderedPageBreak/>
-        <w:t>Balgos</w:t>
-      </w:r>
-      <w:proofErr w:type="spellEnd"/>
-      <w:r>
-        <w:rPr>
-          <w:rFonts w:ascii="Times New Roman" w:eastAsia="Times New Roman" w:hAnsi="Times New Roman" w:cs="Times New Roman"/>
-          <w:sz w:val="26"/>
-        </w:rPr>
-        <w:t xml:space="preserve">, the present municipal vice-mayor of </w:t>
-      </w:r>
-      <w:proofErr w:type="spellStart"/>
-      <w:r>
-        <w:rPr>
-          <w:rFonts w:ascii="Times New Roman" w:eastAsia="Times New Roman" w:hAnsi="Times New Roman" w:cs="Times New Roman"/>
-          <w:sz w:val="26"/>
-        </w:rPr>
-        <w:t>Bambang</w:t>
-      </w:r>
-      <w:proofErr w:type="spellEnd"/>
-      <w:r>
-        <w:rPr>
-          <w:rFonts w:ascii="Times New Roman" w:eastAsia="Times New Roman" w:hAnsi="Times New Roman" w:cs="Times New Roman"/>
-          <w:sz w:val="26"/>
-        </w:rPr>
-        <w:t>. The move to pass that resolution was earnestly supported by the municipal councilors.</w:t>
-      </w:r>
-    </w:p>
-    <w:p>
-      <w:pPr>
-        <w:spacing w:after="0" w:line="480" w:lineRule="auto"/>
-        <w:ind w:right="-30" w:firstLine="720"/>
-        <w:jc w:val="both"/>
-        <w:rPr>
-          <w:rFonts w:ascii="Times New Roman" w:eastAsia="Times New Roman" w:hAnsi="Times New Roman" w:cs="Times New Roman"/>
-          <w:sz w:val="26"/>
-        </w:rPr>
-      </w:pPr>
-      <w:r>
-        <w:rPr>
-          <w:rFonts w:ascii="Times New Roman" w:eastAsia="Times New Roman" w:hAnsi="Times New Roman" w:cs="Times New Roman"/>
-          <w:sz w:val="26"/>
-        </w:rPr>
-        <w:t>Few months late, the principal author and the “Father of Free Public Secondary</w:t>
-      </w:r>
-    </w:p>
-    <w:p>
-      <w:pPr>
-        <w:spacing w:after="0" w:line="480" w:lineRule="auto"/>
-        <w:ind w:right="-30"/>
-        <w:jc w:val="both"/>
-        <w:rPr>
-          <w:rFonts w:ascii="Times New Roman" w:eastAsia="Times New Roman" w:hAnsi="Times New Roman" w:cs="Times New Roman"/>
-          <w:sz w:val="26"/>
-        </w:rPr>
-      </w:pPr>
-      <w:r>
-        <w:rPr>
-          <w:rFonts w:ascii="Times New Roman" w:eastAsia="Times New Roman" w:hAnsi="Times New Roman" w:cs="Times New Roman"/>
-          <w:sz w:val="26"/>
-        </w:rPr>
-        <w:t xml:space="preserve">Education, “Hon. Carlos M. Padilla, authored House Bill No. 2433, establishing a national high school in the municipality of </w:t>
-      </w:r>
-      <w:proofErr w:type="spellStart"/>
-      <w:r>
-        <w:rPr>
-          <w:rFonts w:ascii="Times New Roman" w:eastAsia="Times New Roman" w:hAnsi="Times New Roman" w:cs="Times New Roman"/>
-          <w:sz w:val="26"/>
-        </w:rPr>
-        <w:t>Bambang</w:t>
-      </w:r>
-      <w:proofErr w:type="spellEnd"/>
-      <w:r>
-        <w:rPr>
-          <w:rFonts w:ascii="Times New Roman" w:eastAsia="Times New Roman" w:hAnsi="Times New Roman" w:cs="Times New Roman"/>
-          <w:sz w:val="26"/>
-        </w:rPr>
-        <w:t xml:space="preserve"> .The act originated in the House of Representative(May 3, 1997) and the Senate(April 21, 1997).</w:t>
-      </w:r>
-    </w:p>
-    <w:p>
-      <w:pPr>
-        <w:spacing w:after="0" w:line="480" w:lineRule="auto"/>
-        <w:ind w:right="-30" w:firstLine="720"/>
-        <w:jc w:val="both"/>
-        <w:rPr>
-          <w:rFonts w:ascii="Times New Roman" w:eastAsia="Times New Roman" w:hAnsi="Times New Roman" w:cs="Times New Roman"/>
-          <w:sz w:val="26"/>
-        </w:rPr>
-      </w:pPr>
-      <w:r>
-        <w:rPr>
-          <w:rFonts w:ascii="Times New Roman" w:eastAsia="Times New Roman" w:hAnsi="Times New Roman" w:cs="Times New Roman"/>
-          <w:sz w:val="26"/>
-        </w:rPr>
-        <w:t xml:space="preserve">As a result, on June 2, 1997, </w:t>
-      </w:r>
-      <w:proofErr w:type="spellStart"/>
-      <w:r>
-        <w:rPr>
-          <w:rFonts w:ascii="Times New Roman" w:eastAsia="Times New Roman" w:hAnsi="Times New Roman" w:cs="Times New Roman"/>
-          <w:sz w:val="26"/>
-        </w:rPr>
-        <w:t>Bambang</w:t>
-      </w:r>
-      <w:proofErr w:type="spellEnd"/>
-      <w:r>
-        <w:rPr>
-          <w:rFonts w:ascii="Times New Roman" w:eastAsia="Times New Roman" w:hAnsi="Times New Roman" w:cs="Times New Roman"/>
-          <w:sz w:val="26"/>
-        </w:rPr>
-        <w:t xml:space="preserve"> National High School opened its portals to students coming from the twenty five (25) elementary schools of the municipality and also from neighboring towns.</w:t>
-      </w:r>
-    </w:p>
-    <w:p>
-      <w:pPr>
-        <w:spacing w:after="0" w:line="480" w:lineRule="auto"/>
-        <w:ind w:right="-30" w:firstLine="720"/>
-        <w:jc w:val="both"/>
-        <w:rPr>
-          <w:rFonts w:ascii="Times New Roman" w:eastAsia="Times New Roman" w:hAnsi="Times New Roman" w:cs="Times New Roman"/>
-          <w:sz w:val="26"/>
-        </w:rPr>
-      </w:pPr>
-      <w:r>
-        <w:rPr>
-          <w:rFonts w:ascii="Times New Roman" w:eastAsia="Times New Roman" w:hAnsi="Times New Roman" w:cs="Times New Roman"/>
-          <w:sz w:val="26"/>
-        </w:rPr>
-        <w:t xml:space="preserve">It is noteworthy that the then Nueva </w:t>
-      </w:r>
-      <w:proofErr w:type="spellStart"/>
-      <w:r>
-        <w:rPr>
-          <w:rFonts w:ascii="Times New Roman" w:eastAsia="Times New Roman" w:hAnsi="Times New Roman" w:cs="Times New Roman"/>
-          <w:sz w:val="26"/>
-        </w:rPr>
-        <w:t>Vizcaya</w:t>
-      </w:r>
-      <w:proofErr w:type="spellEnd"/>
-      <w:r>
-        <w:rPr>
-          <w:rFonts w:ascii="Times New Roman" w:eastAsia="Times New Roman" w:hAnsi="Times New Roman" w:cs="Times New Roman"/>
-          <w:sz w:val="26"/>
-        </w:rPr>
-        <w:t xml:space="preserve"> Polytechnic College (NVSPC) now Nueva </w:t>
-      </w:r>
-      <w:proofErr w:type="spellStart"/>
-      <w:r>
-        <w:rPr>
-          <w:rFonts w:ascii="Times New Roman" w:eastAsia="Times New Roman" w:hAnsi="Times New Roman" w:cs="Times New Roman"/>
-          <w:sz w:val="26"/>
-        </w:rPr>
-        <w:t>Vizcaya</w:t>
-      </w:r>
-      <w:proofErr w:type="spellEnd"/>
-      <w:r>
-        <w:rPr>
-          <w:rFonts w:ascii="Times New Roman" w:eastAsia="Times New Roman" w:hAnsi="Times New Roman" w:cs="Times New Roman"/>
-          <w:sz w:val="26"/>
-        </w:rPr>
-        <w:t xml:space="preserve"> State University- </w:t>
-      </w:r>
-      <w:proofErr w:type="spellStart"/>
-      <w:r>
-        <w:rPr>
-          <w:rFonts w:ascii="Times New Roman" w:eastAsia="Times New Roman" w:hAnsi="Times New Roman" w:cs="Times New Roman"/>
-          <w:sz w:val="26"/>
-        </w:rPr>
-        <w:t>Bambang</w:t>
-      </w:r>
-      <w:proofErr w:type="spellEnd"/>
-      <w:r>
-        <w:rPr>
-          <w:rFonts w:ascii="Times New Roman" w:eastAsia="Times New Roman" w:hAnsi="Times New Roman" w:cs="Times New Roman"/>
-          <w:sz w:val="26"/>
-        </w:rPr>
-        <w:t xml:space="preserve"> campus played a vital role in the establishment of BNHS. It generously accommodated the pioneer students by temporarily providing them with the needed classrooms and even teacher supervision through Mr. </w:t>
-      </w:r>
-      <w:proofErr w:type="spellStart"/>
-      <w:r>
-        <w:rPr>
-          <w:rFonts w:ascii="Times New Roman" w:eastAsia="Times New Roman" w:hAnsi="Times New Roman" w:cs="Times New Roman"/>
-          <w:sz w:val="26"/>
-        </w:rPr>
-        <w:t>Deomedes</w:t>
-      </w:r>
-      <w:proofErr w:type="spellEnd"/>
-      <w:r>
-        <w:rPr>
-          <w:rFonts w:ascii="Times New Roman" w:eastAsia="Times New Roman" w:hAnsi="Times New Roman" w:cs="Times New Roman"/>
-          <w:sz w:val="26"/>
-        </w:rPr>
-        <w:t xml:space="preserve"> </w:t>
-      </w:r>
-      <w:proofErr w:type="spellStart"/>
-      <w:r>
-        <w:rPr>
-          <w:rFonts w:ascii="Times New Roman" w:eastAsia="Times New Roman" w:hAnsi="Times New Roman" w:cs="Times New Roman"/>
-          <w:sz w:val="26"/>
-        </w:rPr>
-        <w:t>Ranjo</w:t>
-      </w:r>
-      <w:proofErr w:type="spellEnd"/>
-      <w:r>
-        <w:rPr>
-          <w:rFonts w:ascii="Times New Roman" w:eastAsia="Times New Roman" w:hAnsi="Times New Roman" w:cs="Times New Roman"/>
-          <w:sz w:val="26"/>
-        </w:rPr>
-        <w:t>, the then director of NVSPC Laboratory School.</w:t>
-      </w:r>
-    </w:p>
-    <w:p>
-      <w:pPr>
-        <w:spacing w:after="0" w:line="480" w:lineRule="auto"/>
-        <w:ind w:right="-30" w:firstLine="720"/>
-        <w:jc w:val="both"/>
-        <w:rPr>
-          <w:rFonts w:ascii="Times New Roman" w:eastAsia="Times New Roman" w:hAnsi="Times New Roman" w:cs="Times New Roman"/>
-          <w:sz w:val="26"/>
-        </w:rPr>
-      </w:pPr>
-      <w:r>
-        <w:rPr>
-          <w:rFonts w:ascii="Times New Roman" w:eastAsia="Times New Roman" w:hAnsi="Times New Roman" w:cs="Times New Roman"/>
-          <w:sz w:val="26"/>
-        </w:rPr>
-        <w:t xml:space="preserve">Shortly after, the pioneer school principal, Dr. </w:t>
-      </w:r>
-      <w:proofErr w:type="spellStart"/>
-      <w:r>
-        <w:rPr>
-          <w:rFonts w:ascii="Times New Roman" w:eastAsia="Times New Roman" w:hAnsi="Times New Roman" w:cs="Times New Roman"/>
-          <w:sz w:val="26"/>
-        </w:rPr>
-        <w:t>Isaias</w:t>
-      </w:r>
-      <w:proofErr w:type="spellEnd"/>
-      <w:r>
-        <w:rPr>
-          <w:rFonts w:ascii="Times New Roman" w:eastAsia="Times New Roman" w:hAnsi="Times New Roman" w:cs="Times New Roman"/>
-          <w:sz w:val="26"/>
-        </w:rPr>
-        <w:t xml:space="preserve"> M. </w:t>
-      </w:r>
-      <w:proofErr w:type="spellStart"/>
-      <w:r>
-        <w:rPr>
-          <w:rFonts w:ascii="Times New Roman" w:eastAsia="Times New Roman" w:hAnsi="Times New Roman" w:cs="Times New Roman"/>
-          <w:sz w:val="26"/>
-        </w:rPr>
-        <w:t>Cortado</w:t>
-      </w:r>
-      <w:proofErr w:type="spellEnd"/>
-      <w:r>
-        <w:rPr>
-          <w:rFonts w:ascii="Times New Roman" w:eastAsia="Times New Roman" w:hAnsi="Times New Roman" w:cs="Times New Roman"/>
-          <w:sz w:val="26"/>
-        </w:rPr>
-        <w:t xml:space="preserve">, was installed. The other school principals who faithfully served BNHS were, Dr. Eloisa C. </w:t>
-      </w:r>
-      <w:proofErr w:type="spellStart"/>
-      <w:r>
-        <w:rPr>
-          <w:rFonts w:ascii="Times New Roman" w:eastAsia="Times New Roman" w:hAnsi="Times New Roman" w:cs="Times New Roman"/>
-          <w:sz w:val="26"/>
-        </w:rPr>
-        <w:t>Ang</w:t>
-      </w:r>
-      <w:proofErr w:type="spellEnd"/>
-      <w:r>
-        <w:rPr>
-          <w:rFonts w:ascii="Times New Roman" w:eastAsia="Times New Roman" w:hAnsi="Times New Roman" w:cs="Times New Roman"/>
-          <w:sz w:val="26"/>
-        </w:rPr>
-        <w:t xml:space="preserve"> (now assigned in Solano High School), Dr. Josefina A. </w:t>
-      </w:r>
-      <w:proofErr w:type="spellStart"/>
-      <w:r>
-        <w:rPr>
-          <w:rFonts w:ascii="Times New Roman" w:eastAsia="Times New Roman" w:hAnsi="Times New Roman" w:cs="Times New Roman"/>
-          <w:sz w:val="26"/>
-        </w:rPr>
-        <w:t>Callores</w:t>
-      </w:r>
-      <w:proofErr w:type="spellEnd"/>
-      <w:r>
-        <w:rPr>
-          <w:rFonts w:ascii="Times New Roman" w:eastAsia="Times New Roman" w:hAnsi="Times New Roman" w:cs="Times New Roman"/>
-          <w:sz w:val="26"/>
-        </w:rPr>
-        <w:t xml:space="preserve"> (now retired) and Dr. Orlando D. Vicente (now on Education Program Supervisor of the </w:t>
-      </w:r>
-      <w:proofErr w:type="spellStart"/>
-      <w:r>
-        <w:rPr>
-          <w:rFonts w:ascii="Times New Roman" w:eastAsia="Times New Roman" w:hAnsi="Times New Roman" w:cs="Times New Roman"/>
-          <w:sz w:val="26"/>
-        </w:rPr>
-        <w:t>DepED</w:t>
-      </w:r>
-      <w:proofErr w:type="spellEnd"/>
-      <w:r>
-        <w:rPr>
-          <w:rFonts w:ascii="Times New Roman" w:eastAsia="Times New Roman" w:hAnsi="Times New Roman" w:cs="Times New Roman"/>
-          <w:sz w:val="26"/>
-        </w:rPr>
-        <w:t xml:space="preserve"> Division Office of Nueva </w:t>
-      </w:r>
-      <w:proofErr w:type="spellStart"/>
-      <w:r>
-        <w:rPr>
-          <w:rFonts w:ascii="Times New Roman" w:eastAsia="Times New Roman" w:hAnsi="Times New Roman" w:cs="Times New Roman"/>
-          <w:sz w:val="26"/>
-        </w:rPr>
-        <w:t>Vizcaya</w:t>
-      </w:r>
-      <w:proofErr w:type="spellEnd"/>
-      <w:r>
-        <w:rPr>
-          <w:rFonts w:ascii="Times New Roman" w:eastAsia="Times New Roman" w:hAnsi="Times New Roman" w:cs="Times New Roman"/>
-          <w:sz w:val="26"/>
-        </w:rPr>
-        <w:t>).</w:t>
-      </w:r>
-    </w:p>
-    <w:p>
-      <w:pPr>
-        <w:spacing w:after="0" w:line="480" w:lineRule="auto"/>
-        <w:ind w:right="-30" w:firstLine="720"/>
-        <w:jc w:val="both"/>
-        <w:rPr>
-          <w:rFonts w:ascii="Times New Roman" w:eastAsia="Times New Roman" w:hAnsi="Times New Roman" w:cs="Times New Roman"/>
-          <w:sz w:val="26"/>
-        </w:rPr>
-      </w:pPr>
-      <w:r>
-        <w:rPr>
-          <w:rFonts w:ascii="Times New Roman" w:eastAsia="Times New Roman" w:hAnsi="Times New Roman" w:cs="Times New Roman"/>
-          <w:sz w:val="26"/>
-        </w:rPr>
-        <w:t xml:space="preserve">The school had been a consistent awardee of </w:t>
-      </w:r>
-      <w:proofErr w:type="spellStart"/>
-      <w:r>
-        <w:rPr>
-          <w:rFonts w:ascii="Times New Roman" w:eastAsia="Times New Roman" w:hAnsi="Times New Roman" w:cs="Times New Roman"/>
-          <w:sz w:val="26"/>
-        </w:rPr>
-        <w:t>Brigada</w:t>
-      </w:r>
-      <w:proofErr w:type="spellEnd"/>
-      <w:r>
-        <w:rPr>
-          <w:rFonts w:ascii="Times New Roman" w:eastAsia="Times New Roman" w:hAnsi="Times New Roman" w:cs="Times New Roman"/>
-          <w:sz w:val="26"/>
-        </w:rPr>
-        <w:t xml:space="preserve"> </w:t>
-      </w:r>
-      <w:proofErr w:type="spellStart"/>
-      <w:r>
-        <w:rPr>
-          <w:rFonts w:ascii="Times New Roman" w:eastAsia="Times New Roman" w:hAnsi="Times New Roman" w:cs="Times New Roman"/>
-          <w:sz w:val="26"/>
-        </w:rPr>
-        <w:t>Eskwela</w:t>
-      </w:r>
-      <w:proofErr w:type="spellEnd"/>
-      <w:r>
-        <w:rPr>
-          <w:rFonts w:ascii="Times New Roman" w:eastAsia="Times New Roman" w:hAnsi="Times New Roman" w:cs="Times New Roman"/>
-          <w:sz w:val="26"/>
-        </w:rPr>
-        <w:t xml:space="preserve"> Best Implementation that led to its being a Mall of Famer Awardee in 2012. Much had been </w:t>
-      </w:r>
-      <w:r>
-        <w:rPr>
-          <w:rFonts w:ascii="Times New Roman" w:eastAsia="Times New Roman" w:hAnsi="Times New Roman" w:cs="Times New Roman"/>
-          <w:sz w:val="26"/>
-        </w:rPr>
-        <w:lastRenderedPageBreak/>
-        <w:t xml:space="preserve">improved in </w:t>
-      </w:r>
-      <w:proofErr w:type="spellStart"/>
-      <w:r>
-        <w:rPr>
-          <w:rFonts w:ascii="Times New Roman" w:eastAsia="Times New Roman" w:hAnsi="Times New Roman" w:cs="Times New Roman"/>
-          <w:sz w:val="26"/>
-        </w:rPr>
-        <w:t>Bambang</w:t>
-      </w:r>
-      <w:proofErr w:type="spellEnd"/>
-      <w:r>
-        <w:rPr>
-          <w:rFonts w:ascii="Times New Roman" w:eastAsia="Times New Roman" w:hAnsi="Times New Roman" w:cs="Times New Roman"/>
-          <w:sz w:val="26"/>
-        </w:rPr>
-        <w:t xml:space="preserve"> High since the </w:t>
-      </w:r>
-      <w:proofErr w:type="spellStart"/>
-      <w:r>
-        <w:rPr>
-          <w:rFonts w:ascii="Times New Roman" w:eastAsia="Times New Roman" w:hAnsi="Times New Roman" w:cs="Times New Roman"/>
-          <w:sz w:val="26"/>
-        </w:rPr>
-        <w:t>Brigada</w:t>
-      </w:r>
-      <w:proofErr w:type="spellEnd"/>
-      <w:r>
-        <w:rPr>
-          <w:rFonts w:ascii="Times New Roman" w:eastAsia="Times New Roman" w:hAnsi="Times New Roman" w:cs="Times New Roman"/>
-          <w:sz w:val="26"/>
-        </w:rPr>
-        <w:t xml:space="preserve"> </w:t>
-      </w:r>
-      <w:proofErr w:type="spellStart"/>
-      <w:r>
-        <w:rPr>
-          <w:rFonts w:ascii="Times New Roman" w:eastAsia="Times New Roman" w:hAnsi="Times New Roman" w:cs="Times New Roman"/>
-          <w:sz w:val="26"/>
-        </w:rPr>
-        <w:t>Eskwela</w:t>
-      </w:r>
-      <w:proofErr w:type="spellEnd"/>
-      <w:r>
-        <w:rPr>
-          <w:rFonts w:ascii="Times New Roman" w:eastAsia="Times New Roman" w:hAnsi="Times New Roman" w:cs="Times New Roman"/>
-          <w:sz w:val="26"/>
-        </w:rPr>
-        <w:t xml:space="preserve"> endeavor had been consistently and efficiently conducted in school. </w:t>
-      </w:r>
-    </w:p>
-    <w:p>
-      <w:pPr>
-        <w:spacing w:after="0" w:line="480" w:lineRule="auto"/>
-        <w:ind w:right="-30" w:firstLine="720"/>
-        <w:jc w:val="both"/>
-        <w:rPr>
-          <w:rFonts w:ascii="Times New Roman" w:eastAsia="Times New Roman" w:hAnsi="Times New Roman" w:cs="Times New Roman"/>
-          <w:sz w:val="26"/>
-        </w:rPr>
-      </w:pPr>
-      <w:proofErr w:type="spellStart"/>
-      <w:r>
-        <w:rPr>
-          <w:rFonts w:ascii="Times New Roman" w:eastAsia="Times New Roman" w:hAnsi="Times New Roman" w:cs="Times New Roman"/>
-          <w:sz w:val="26"/>
-        </w:rPr>
-        <w:t>Bambang</w:t>
-      </w:r>
-      <w:proofErr w:type="spellEnd"/>
-      <w:r>
-        <w:rPr>
-          <w:rFonts w:ascii="Times New Roman" w:eastAsia="Times New Roman" w:hAnsi="Times New Roman" w:cs="Times New Roman"/>
-          <w:sz w:val="26"/>
-        </w:rPr>
-        <w:t xml:space="preserve"> national High School is now headed by its </w:t>
-      </w:r>
-      <w:proofErr w:type="spellStart"/>
-      <w:r>
-        <w:rPr>
-          <w:rFonts w:ascii="Times New Roman" w:eastAsia="Times New Roman" w:hAnsi="Times New Roman" w:cs="Times New Roman"/>
-          <w:sz w:val="26"/>
-        </w:rPr>
-        <w:t>pioneere</w:t>
-      </w:r>
-      <w:proofErr w:type="spellEnd"/>
-      <w:r>
-        <w:rPr>
-          <w:rFonts w:ascii="Times New Roman" w:eastAsia="Times New Roman" w:hAnsi="Times New Roman" w:cs="Times New Roman"/>
-          <w:sz w:val="26"/>
-        </w:rPr>
-        <w:t xml:space="preserve">, Dr. </w:t>
-      </w:r>
-      <w:proofErr w:type="spellStart"/>
-      <w:r>
-        <w:rPr>
-          <w:rFonts w:ascii="Times New Roman" w:eastAsia="Times New Roman" w:hAnsi="Times New Roman" w:cs="Times New Roman"/>
-          <w:sz w:val="26"/>
-        </w:rPr>
-        <w:t>Isaias</w:t>
-      </w:r>
-      <w:proofErr w:type="spellEnd"/>
-      <w:r>
-        <w:rPr>
-          <w:rFonts w:ascii="Times New Roman" w:eastAsia="Times New Roman" w:hAnsi="Times New Roman" w:cs="Times New Roman"/>
-          <w:sz w:val="26"/>
-        </w:rPr>
-        <w:t xml:space="preserve"> M. </w:t>
-      </w:r>
-      <w:proofErr w:type="spellStart"/>
-      <w:r>
-        <w:rPr>
-          <w:rFonts w:ascii="Times New Roman" w:eastAsia="Times New Roman" w:hAnsi="Times New Roman" w:cs="Times New Roman"/>
-          <w:sz w:val="26"/>
-        </w:rPr>
-        <w:t>Cortado</w:t>
-      </w:r>
-      <w:proofErr w:type="spellEnd"/>
-      <w:r>
-        <w:rPr>
-          <w:rFonts w:ascii="Times New Roman" w:eastAsia="Times New Roman" w:hAnsi="Times New Roman" w:cs="Times New Roman"/>
-          <w:sz w:val="26"/>
-        </w:rPr>
-        <w:t xml:space="preserve"> who was installed last January 28, 2014. Working with him are the 88 teaching and non- teaching personnel catering 2,280 students for school year 2014-2015.</w:t>
-      </w:r>
-    </w:p>
-    <w:p>
-      <w:pPr>
-        <w:spacing w:after="0" w:line="480" w:lineRule="auto"/>
-        <w:ind w:right="-30" w:firstLine="360"/>
-        <w:jc w:val="both"/>
-        <w:rPr>
-          <w:rFonts w:ascii="Times New Roman" w:eastAsia="Times New Roman" w:hAnsi="Times New Roman" w:cs="Times New Roman"/>
-          <w:sz w:val="26"/>
-        </w:rPr>
-      </w:pPr>
-    </w:p>
-    <w:p>
-      <w:pPr>
-        <w:spacing w:after="0" w:line="480" w:lineRule="auto"/>
-        <w:ind w:right="-30"/>
-        <w:jc w:val="both"/>
-        <w:rPr>
-          <w:rFonts w:ascii="Times New Roman" w:eastAsia="Times New Roman" w:hAnsi="Times New Roman" w:cs="Times New Roman"/>
-          <w:b/>
-          <w:sz w:val="26"/>
-        </w:rPr>
-      </w:pPr>
-      <w:r>
-        <w:rPr>
-          <w:rFonts w:ascii="Times New Roman" w:eastAsia="Times New Roman" w:hAnsi="Times New Roman" w:cs="Times New Roman"/>
-          <w:b/>
-          <w:sz w:val="26"/>
-        </w:rPr>
-        <w:t>Population of the study</w:t>
-      </w:r>
-    </w:p>
-    <w:p>
-      <w:pPr>
-        <w:spacing w:after="0" w:line="480" w:lineRule="auto"/>
-        <w:ind w:right="-30" w:firstLine="360"/>
-        <w:jc w:val="both"/>
-        <w:rPr>
-          <w:rFonts w:ascii="Times New Roman" w:eastAsia="Times New Roman" w:hAnsi="Times New Roman" w:cs="Times New Roman"/>
-          <w:sz w:val="26"/>
-        </w:rPr>
-      </w:pPr>
-      <w:r>
-        <w:rPr>
-          <w:rFonts w:ascii="Times New Roman" w:eastAsia="Times New Roman" w:hAnsi="Times New Roman" w:cs="Times New Roman"/>
-          <w:sz w:val="26"/>
-        </w:rPr>
-        <w:t xml:space="preserve">The </w:t>
-      </w:r>
-      <w:proofErr w:type="spellStart"/>
-      <w:r>
-        <w:rPr>
-          <w:rFonts w:ascii="Times New Roman" w:eastAsia="Times New Roman" w:hAnsi="Times New Roman" w:cs="Times New Roman"/>
-          <w:sz w:val="26"/>
-        </w:rPr>
-        <w:t>Bambang</w:t>
-      </w:r>
-      <w:proofErr w:type="spellEnd"/>
-      <w:r>
-        <w:rPr>
-          <w:rFonts w:ascii="Times New Roman" w:eastAsia="Times New Roman" w:hAnsi="Times New Roman" w:cs="Times New Roman"/>
-          <w:sz w:val="26"/>
-        </w:rPr>
-        <w:t xml:space="preserve"> National High School has a total student’s population of 2,280 from first year to fourth year. The school has now adapting the so called K TO 12 which means that first to 4rth year high school will now be called as grade 7,grade 8, grade 9 and grade 10.  .The school has a total of 9 departments headed by teachers with their respective position.  There are 95 teaching and non- teaching personnel catering 2,280 students for school year 2014-2015.</w:t>
-      </w:r>
-    </w:p>
-    <w:p>
-      <w:pPr>
-        <w:spacing w:after="0" w:line="480" w:lineRule="auto"/>
-        <w:ind w:right="-30" w:firstLine="360"/>
-        <w:jc w:val="both"/>
-        <w:rPr>
-          <w:rFonts w:ascii="Times New Roman" w:eastAsia="Times New Roman" w:hAnsi="Times New Roman" w:cs="Times New Roman"/>
-          <w:b/>
-          <w:sz w:val="26"/>
-        </w:rPr>
-      </w:pPr>
-      <w:r>
-        <w:rPr>
-          <w:rFonts w:ascii="Times New Roman" w:eastAsia="Times New Roman" w:hAnsi="Times New Roman" w:cs="Times New Roman"/>
-          <w:sz w:val="26"/>
-        </w:rPr>
-        <w:t>As the researchers conduct an interview, the school of BNHS enrollment grows every year. There are so called “</w:t>
-      </w:r>
-      <w:proofErr w:type="spellStart"/>
-      <w:r>
-        <w:rPr>
-          <w:rFonts w:ascii="Times New Roman" w:eastAsia="Times New Roman" w:hAnsi="Times New Roman" w:cs="Times New Roman"/>
-          <w:sz w:val="26"/>
-        </w:rPr>
-        <w:t>Brigada</w:t>
-      </w:r>
-      <w:proofErr w:type="spellEnd"/>
-      <w:r>
-        <w:rPr>
-          <w:rFonts w:ascii="Times New Roman" w:eastAsia="Times New Roman" w:hAnsi="Times New Roman" w:cs="Times New Roman"/>
-          <w:sz w:val="26"/>
-        </w:rPr>
-        <w:t xml:space="preserve"> </w:t>
-      </w:r>
-      <w:proofErr w:type="spellStart"/>
-      <w:r>
-        <w:rPr>
-          <w:rFonts w:ascii="Times New Roman" w:eastAsia="Times New Roman" w:hAnsi="Times New Roman" w:cs="Times New Roman"/>
-          <w:sz w:val="26"/>
-        </w:rPr>
-        <w:t>Eskwela</w:t>
-      </w:r>
-      <w:proofErr w:type="spellEnd"/>
-      <w:r>
-        <w:rPr>
-          <w:rFonts w:ascii="Times New Roman" w:eastAsia="Times New Roman" w:hAnsi="Times New Roman" w:cs="Times New Roman"/>
-          <w:sz w:val="26"/>
-        </w:rPr>
         <w:t>” that was seriously implemented in the school. As of June 24, 2014 the researchers find out the number of student enrollment from grade 7 to grade 9.There are a total of 664 students for grade 7 with 11 sections, 631 students for grade 8 with 11 sections, 513 students for grade 8 with 12 sections and the 4rth year with a total of 472 student having 14 sections.</w:t>
       </w:r>
     </w:p>
@@ -11090,7 +11050,6 @@
           <w:b/>
           <w:sz w:val="26"/>
         </w:rPr>
-        <w:lastRenderedPageBreak/>
         <w:t>Operational Feasibility</w:t>
       </w:r>
     </w:p>
@@ -11113,7 +11072,17 @@
           <w:sz w:val="26"/>
           <w:shd w:val="clear" w:color="auto" w:fill="FFFFFF"/>
         </w:rPr>
-        <w:t xml:space="preserve">The researchers used it to measure of how well their proposed system solves the problems, and takes advantage of the opportunities identified during scope definition and how it satisfies the requirements identified in the requirements analysis phase of system development. </w:t>
+        <w:t xml:space="preserve">The researchers used it to measure of how well their proposed system solves the problems, and takes advantage of the opportunities identified during scope definition and </w:t>
+      </w:r>
+      <w:r>
+        <w:rPr>
+          <w:rFonts w:ascii="Times New Roman" w:eastAsia="Times New Roman" w:hAnsi="Times New Roman" w:cs="Times New Roman"/>
+          <w:color w:val="252525"/>
+          <w:sz w:val="26"/>
+          <w:shd w:val="clear" w:color="auto" w:fill="FFFFFF"/>
+        </w:rPr>
+        <w:lastRenderedPageBreak/>
+        <w:t xml:space="preserve">how it satisfies the requirements identified in the requirements analysis phase of system development. </w:t>
       </w:r>
     </w:p>
     <w:p>
@@ -11251,17 +11220,7 @@
           <w:sz w:val="26"/>
           <w:shd w:val="clear" w:color="auto" w:fill="FFFFFF"/>
         </w:rPr>
-        <w:t xml:space="preserve">The researchers identify many possible causes for an </w:t>
-      </w:r>
-      <w:r>
-        <w:rPr>
-          <w:rFonts w:ascii="Times New Roman" w:eastAsia="Times New Roman" w:hAnsi="Times New Roman" w:cs="Times New Roman"/>
-          <w:color w:val="000000"/>
-          <w:sz w:val="26"/>
-          <w:shd w:val="clear" w:color="auto" w:fill="FFFFFF"/>
-        </w:rPr>
-        <w:lastRenderedPageBreak/>
-        <w:t>effect or problem. They used it to structure a brainstorming session. It immediately sorts ideas into useful categories</w:t>
+        <w:t>The researchers identify many possible causes for an effect or problem. They used it to structure a brainstorming session. It immediately sorts ideas into useful categories</w:t>
       </w:r>
       <w:r>
         <w:rPr>
@@ -11303,6 +11262,7 @@
           <w:b/>
           <w:sz w:val="26"/>
         </w:rPr>
+        <w:lastRenderedPageBreak/>
         <w:t xml:space="preserve">Cloud Based Enrollment System of </w:t>
       </w:r>
       <w:proofErr w:type="spellStart"/>
@@ -11641,92 +11601,92 @@
           <w:rFonts w:ascii="Times New Roman" w:eastAsia="Times New Roman" w:hAnsi="Times New Roman" w:cs="Times New Roman"/>
           <w:sz w:val="26"/>
         </w:rPr>
+        <w:t xml:space="preserve">                    Age                    Quality          </w:t>
+      </w:r>
+    </w:p>
+    <w:p>
+      <w:pPr>
+        <w:spacing w:after="0" w:line="260" w:lineRule="auto"/>
+        <w:ind w:right="-30"/>
+        <w:jc w:val="both"/>
+        <w:rPr>
+          <w:rFonts w:ascii="Times New Roman" w:eastAsia="Times New Roman" w:hAnsi="Times New Roman" w:cs="Times New Roman"/>
+          <w:sz w:val="26"/>
+        </w:rPr>
+      </w:pPr>
+    </w:p>
+    <w:p>
+      <w:pPr>
+        <w:spacing w:after="0" w:line="240" w:lineRule="auto"/>
+        <w:rPr>
+          <w:rFonts w:ascii="Times New Roman" w:eastAsia="Times New Roman" w:hAnsi="Times New Roman" w:cs="Times New Roman"/>
+          <w:sz w:val="24"/>
+        </w:rPr>
+      </w:pPr>
+      <w:r>
+        <w:rPr>
+          <w:rFonts w:ascii="Times New Roman" w:eastAsia="Times New Roman" w:hAnsi="Times New Roman" w:cs="Times New Roman"/>
+          <w:sz w:val="24"/>
+        </w:rPr>
+        <w:t xml:space="preserve">Learners                                </w:t>
+      </w:r>
+    </w:p>
+    <w:p>
+      <w:pPr>
+        <w:spacing w:after="0" w:line="240" w:lineRule="auto"/>
+        <w:rPr>
+          <w:rFonts w:ascii="Times New Roman" w:eastAsia="Times New Roman" w:hAnsi="Times New Roman" w:cs="Times New Roman"/>
+          <w:sz w:val="24"/>
+        </w:rPr>
+      </w:pPr>
+      <w:r>
+        <w:rPr>
+          <w:rFonts w:ascii="Times New Roman" w:eastAsia="Times New Roman" w:hAnsi="Times New Roman" w:cs="Times New Roman"/>
+          <w:sz w:val="24"/>
+        </w:rPr>
+        <w:t>Capability      Performance</w:t>
+      </w:r>
+    </w:p>
+    <w:p>
+      <w:pPr>
+        <w:spacing w:after="0" w:line="260" w:lineRule="auto"/>
+        <w:ind w:right="-30"/>
+        <w:jc w:val="both"/>
+        <w:rPr>
+          <w:rFonts w:ascii="Times New Roman" w:eastAsia="Times New Roman" w:hAnsi="Times New Roman" w:cs="Times New Roman"/>
+          <w:sz w:val="26"/>
+        </w:rPr>
+      </w:pPr>
+    </w:p>
+    <w:p>
+      <w:pPr>
+        <w:spacing w:after="0" w:line="260" w:lineRule="auto"/>
+        <w:ind w:right="-30"/>
+        <w:jc w:val="both"/>
+        <w:rPr>
+          <w:rFonts w:ascii="Times New Roman" w:eastAsia="Times New Roman" w:hAnsi="Times New Roman" w:cs="Times New Roman"/>
+          <w:sz w:val="26"/>
+        </w:rPr>
+      </w:pPr>
+    </w:p>
+    <w:p>
+      <w:pPr>
+        <w:spacing w:after="0" w:line="260" w:lineRule="auto"/>
+        <w:ind w:right="-30"/>
+        <w:jc w:val="center"/>
+        <w:rPr>
+          <w:rFonts w:ascii="Times New Roman" w:eastAsia="Times New Roman" w:hAnsi="Times New Roman" w:cs="Times New Roman"/>
+          <w:b/>
+          <w:sz w:val="26"/>
+        </w:rPr>
+      </w:pPr>
+      <w:r>
+        <w:rPr>
+          <w:rFonts w:ascii="Times New Roman" w:eastAsia="Times New Roman" w:hAnsi="Times New Roman" w:cs="Times New Roman"/>
+          <w:b/>
+          <w:sz w:val="26"/>
+        </w:rPr>
         <w:lastRenderedPageBreak/>
-        <w:t xml:space="preserve">                    Age                    Quality          </w:t>
-      </w:r>
-    </w:p>
-    <w:p>
-      <w:pPr>
-        <w:spacing w:after="0" w:line="260" w:lineRule="auto"/>
-        <w:ind w:right="-30"/>
-        <w:jc w:val="both"/>
-        <w:rPr>
-          <w:rFonts w:ascii="Times New Roman" w:eastAsia="Times New Roman" w:hAnsi="Times New Roman" w:cs="Times New Roman"/>
-          <w:sz w:val="26"/>
-        </w:rPr>
-      </w:pPr>
-    </w:p>
-    <w:p>
-      <w:pPr>
-        <w:spacing w:after="0" w:line="240" w:lineRule="auto"/>
-        <w:rPr>
-          <w:rFonts w:ascii="Times New Roman" w:eastAsia="Times New Roman" w:hAnsi="Times New Roman" w:cs="Times New Roman"/>
-          <w:sz w:val="24"/>
-        </w:rPr>
-      </w:pPr>
-      <w:r>
-        <w:rPr>
-          <w:rFonts w:ascii="Times New Roman" w:eastAsia="Times New Roman" w:hAnsi="Times New Roman" w:cs="Times New Roman"/>
-          <w:sz w:val="24"/>
-        </w:rPr>
-        <w:t xml:space="preserve">Learners                                </w:t>
-      </w:r>
-    </w:p>
-    <w:p>
-      <w:pPr>
-        <w:spacing w:after="0" w:line="240" w:lineRule="auto"/>
-        <w:rPr>
-          <w:rFonts w:ascii="Times New Roman" w:eastAsia="Times New Roman" w:hAnsi="Times New Roman" w:cs="Times New Roman"/>
-          <w:sz w:val="24"/>
-        </w:rPr>
-      </w:pPr>
-      <w:r>
-        <w:rPr>
-          <w:rFonts w:ascii="Times New Roman" w:eastAsia="Times New Roman" w:hAnsi="Times New Roman" w:cs="Times New Roman"/>
-          <w:sz w:val="24"/>
-        </w:rPr>
-        <w:t>Capability      Performance</w:t>
-      </w:r>
-    </w:p>
-    <w:p>
-      <w:pPr>
-        <w:spacing w:after="0" w:line="260" w:lineRule="auto"/>
-        <w:ind w:right="-30"/>
-        <w:jc w:val="both"/>
-        <w:rPr>
-          <w:rFonts w:ascii="Times New Roman" w:eastAsia="Times New Roman" w:hAnsi="Times New Roman" w:cs="Times New Roman"/>
-          <w:sz w:val="26"/>
-        </w:rPr>
-      </w:pPr>
-    </w:p>
-    <w:p>
-      <w:pPr>
-        <w:spacing w:after="0" w:line="260" w:lineRule="auto"/>
-        <w:ind w:right="-30"/>
-        <w:jc w:val="both"/>
-        <w:rPr>
-          <w:rFonts w:ascii="Times New Roman" w:eastAsia="Times New Roman" w:hAnsi="Times New Roman" w:cs="Times New Roman"/>
-          <w:sz w:val="26"/>
-        </w:rPr>
-      </w:pPr>
-    </w:p>
-    <w:p>
-      <w:pPr>
-        <w:spacing w:after="0" w:line="260" w:lineRule="auto"/>
-        <w:ind w:right="-30"/>
-        <w:jc w:val="center"/>
-        <w:rPr>
-          <w:rFonts w:ascii="Times New Roman" w:eastAsia="Times New Roman" w:hAnsi="Times New Roman" w:cs="Times New Roman"/>
-          <w:b/>
-          <w:sz w:val="26"/>
-        </w:rPr>
-      </w:pPr>
-      <w:r>
-        <w:rPr>
-          <w:rFonts w:ascii="Times New Roman" w:eastAsia="Times New Roman" w:hAnsi="Times New Roman" w:cs="Times New Roman"/>
-          <w:b/>
-          <w:sz w:val="26"/>
-        </w:rPr>
         <w:t>SYSTEM</w:t>
       </w:r>
     </w:p>
@@ -11903,8 +11863,20 @@
           <w:sz w:val="26"/>
           <w:shd w:val="clear" w:color="auto" w:fill="FFFFFF"/>
         </w:rPr>
-        <w:t xml:space="preserve"> assessment is focused on how the researchers will gain and understand the present technical resources and their applicability to the expected </w:t>
-      </w:r>
+        <w:t xml:space="preserve"> assessment is focused on how the researchers will gain and understand the present technical resources and their applicability to the expected needs of the proposed system. They evaluate the hardware and software that will be used in the development of their project and able to know how it meets the need of their proposed system. </w:t>
+      </w:r>
+    </w:p>
+    <w:p>
+      <w:pPr>
+        <w:spacing w:after="0" w:line="480" w:lineRule="auto"/>
+        <w:ind w:firstLine="720"/>
+        <w:jc w:val="both"/>
+        <w:rPr>
+          <w:rFonts w:ascii="Times New Roman" w:eastAsia="Times New Roman" w:hAnsi="Times New Roman" w:cs="Times New Roman"/>
+          <w:sz w:val="26"/>
+          <w:shd w:val="clear" w:color="auto" w:fill="FFFFFF"/>
+        </w:rPr>
+      </w:pPr>
       <w:r>
         <w:rPr>
           <w:rFonts w:ascii="Times New Roman" w:eastAsia="Times New Roman" w:hAnsi="Times New Roman" w:cs="Times New Roman"/>
@@ -11912,26 +11884,6 @@
           <w:shd w:val="clear" w:color="auto" w:fill="FFFFFF"/>
         </w:rPr>
         <w:lastRenderedPageBreak/>
-        <w:t xml:space="preserve">needs of the proposed system. They evaluate the hardware and software that will be used in the development of their project and able to know how it meets the need of their proposed system. </w:t>
-      </w:r>
-    </w:p>
-    <w:p>
-      <w:pPr>
-        <w:spacing w:after="0" w:line="480" w:lineRule="auto"/>
-        <w:ind w:firstLine="720"/>
-        <w:jc w:val="both"/>
-        <w:rPr>
-          <w:rFonts w:ascii="Times New Roman" w:eastAsia="Times New Roman" w:hAnsi="Times New Roman" w:cs="Times New Roman"/>
-          <w:sz w:val="26"/>
-          <w:shd w:val="clear" w:color="auto" w:fill="FFFFFF"/>
-        </w:rPr>
-      </w:pPr>
-      <w:r>
-        <w:rPr>
-          <w:rFonts w:ascii="Times New Roman" w:eastAsia="Times New Roman" w:hAnsi="Times New Roman" w:cs="Times New Roman"/>
-          <w:sz w:val="26"/>
-          <w:shd w:val="clear" w:color="auto" w:fill="FFFFFF"/>
-        </w:rPr>
         <w:t>In the Cloud Based Enrollment system, the researchers consider the technical requirements of the proposed project. The technical requirements are then compared to the technical capability of the proposed system. The systems project is considered technically feasible if the internal technical capability is sufficient to support the project requirements. They must find out whether current technical resources can be upgraded or added to in a manner that fulfills the request under consideration.</w:t>
       </w:r>
     </w:p>
@@ -12247,7 +12199,6 @@
           <w:b/>
           <w:sz w:val="26"/>
         </w:rPr>
-        <w:lastRenderedPageBreak/>
         <w:t>Software.</w:t>
       </w:r>
       <w:proofErr w:type="gramEnd"/>
@@ -12913,17 +12864,7 @@
                 <w:sz w:val="26"/>
                 <w:shd w:val="clear" w:color="auto" w:fill="FFFFFF"/>
               </w:rPr>
-              <w:t xml:space="preserve">, typically having a display </w:t>
-            </w:r>
-            <w:r>
-              <w:rPr>
-                <w:rFonts w:ascii="Times New Roman" w:eastAsia="Times New Roman" w:hAnsi="Times New Roman" w:cs="Times New Roman"/>
-                <w:color w:val="000000"/>
-                <w:sz w:val="26"/>
-                <w:shd w:val="clear" w:color="auto" w:fill="FFFFFF"/>
-              </w:rPr>
-              <w:lastRenderedPageBreak/>
-              <w:t>screen with </w:t>
+              <w:t>, typically having a display screen with </w:t>
             </w:r>
             <w:hyperlink r:id="rId43">
               <w:r>
@@ -13025,7 +12966,6 @@
                 <w:rFonts w:ascii="Times New Roman" w:eastAsia="Times New Roman" w:hAnsi="Times New Roman" w:cs="Times New Roman"/>
                 <w:sz w:val="26"/>
               </w:rPr>
-              <w:lastRenderedPageBreak/>
               <w:t xml:space="preserve"> USB Flash drives</w:t>
             </w:r>
           </w:p>
@@ -13129,7 +13069,16 @@
                 <w:color w:val="000000"/>
                 <w:sz w:val="26"/>
               </w:rPr>
-              <w:t> (USB) interface. It is typically removable and rewritable, and physically much smaller than an </w:t>
+              <w:t xml:space="preserve"> (USB) interface. It is </w:t>
+            </w:r>
+            <w:r>
+              <w:rPr>
+                <w:rFonts w:ascii="Times New Roman" w:eastAsia="Times New Roman" w:hAnsi="Times New Roman" w:cs="Times New Roman"/>
+                <w:color w:val="000000"/>
+                <w:sz w:val="26"/>
+              </w:rPr>
+              <w:lastRenderedPageBreak/>
+              <w:t>typically removable and rewritable, and physically much smaller than an </w:t>
             </w:r>
             <w:hyperlink r:id="rId48">
               <w:r>
@@ -13198,6 +13147,7 @@
                 <w:rFonts w:ascii="Times New Roman" w:eastAsia="Times New Roman" w:hAnsi="Times New Roman" w:cs="Times New Roman"/>
                 <w:sz w:val="26"/>
               </w:rPr>
+              <w:lastRenderedPageBreak/>
               <w:t>Printer</w:t>
             </w:r>
           </w:p>
@@ -13573,6 +13523,7 @@
           <w:rFonts w:ascii="Times New Roman" w:eastAsia="Times New Roman" w:hAnsi="Times New Roman" w:cs="Times New Roman"/>
           <w:sz w:val="26"/>
         </w:rPr>
+        <w:lastRenderedPageBreak/>
         <w:t>Laptop (any Brand name)                Memory Capacity: 1GB to 4GB</w:t>
       </w:r>
     </w:p>
@@ -14396,7 +14347,6 @@
                 <w:rFonts w:ascii="Times New Roman" w:eastAsia="Times New Roman" w:hAnsi="Times New Roman" w:cs="Times New Roman"/>
                 <w:sz w:val="26"/>
               </w:rPr>
-              <w:lastRenderedPageBreak/>
               <w:t>Vga-512MB or higher</w:t>
             </w:r>
           </w:p>
@@ -14480,7 +14430,6 @@
                 <w:rFonts w:ascii="Times New Roman" w:eastAsia="Times New Roman" w:hAnsi="Times New Roman" w:cs="Times New Roman"/>
                 <w:sz w:val="26"/>
               </w:rPr>
-              <w:lastRenderedPageBreak/>
               <w:t>Monitor (CRT OR LCD)</w:t>
             </w:r>
           </w:p>
@@ -14529,6 +14478,7 @@
                 <w:rFonts w:ascii="Times New Roman" w:eastAsia="Times New Roman" w:hAnsi="Times New Roman" w:cs="Times New Roman"/>
                 <w:sz w:val="26"/>
               </w:rPr>
+              <w:lastRenderedPageBreak/>
               <w:t>Screen Resolution- 1024 by 600 pixels</w:t>
             </w:r>
           </w:p>
@@ -15370,9 +15320,16 @@
           <w:rFonts w:ascii="Times New Roman" w:eastAsia="Times New Roman" w:hAnsi="Times New Roman" w:cs="Times New Roman"/>
           <w:sz w:val="26"/>
         </w:rPr>
+        <w:tab/>
+        <w:t xml:space="preserve">Cloud Based Enrollment using the servers as a part of a technology, they have given a lot of ideas on how to work on it. Using those software and hardware that will be used to develop their system they have given a lot of knowledge how their system will </w:t>
+      </w:r>
+      <w:r>
+        <w:rPr>
+          <w:rFonts w:ascii="Times New Roman" w:eastAsia="Times New Roman" w:hAnsi="Times New Roman" w:cs="Times New Roman"/>
+          <w:sz w:val="26"/>
+        </w:rPr>
         <w:lastRenderedPageBreak/>
-        <w:tab/>
-        <w:t xml:space="preserve">Cloud Based Enrollment using the servers as a part of a technology, they have given a lot of ideas on how to work on it. Using those software and hardware that will be used to develop their system they have given a lot of knowledge how their system will work properly in order to meet their clients’ expectation. Using the software such as database </w:t>
+        <w:t xml:space="preserve">work properly in order to meet their clients’ expectation. Using the software such as database </w:t>
       </w:r>
       <w:proofErr w:type="spellStart"/>
       <w:r>
@@ -15564,16 +15521,7 @@
           <w:sz w:val="26"/>
           <w:shd w:val="clear" w:color="auto" w:fill="FFFFFF"/>
         </w:rPr>
-        <w:t xml:space="preserve"> is a type of bar chart, developed by Henry Gantt in the 1910s, that illustrates a project schedule. Through the help of Gantt chart, the researchers illustrate the start and finish dates of the terminal elements and summary elements of their project. </w:t>
-      </w:r>
-      <w:r>
-        <w:rPr>
-          <w:rFonts w:ascii="Times New Roman" w:eastAsia="Times New Roman" w:hAnsi="Times New Roman" w:cs="Times New Roman"/>
-          <w:sz w:val="26"/>
-          <w:shd w:val="clear" w:color="auto" w:fill="FFFFFF"/>
-        </w:rPr>
-        <w:lastRenderedPageBreak/>
-        <w:t>Terminal elements and summary elements comprise the work breakdown structure of the project.</w:t>
+        <w:t xml:space="preserve"> is a type of bar chart, developed by Henry Gantt in the 1910s, that illustrates a project schedule. Through the help of Gantt chart, the researchers illustrate the start and finish dates of the terminal elements and summary elements of their project. Terminal elements and summary elements comprise the work breakdown structure of the project.</w:t>
       </w:r>
     </w:p>
     <w:p>
@@ -15600,7 +15548,7 @@
           <v:rect id="rectole0000000000" o:spid="_x0000_i1025" style="width:405.2pt;height:354.15pt" o:ole="" o:preferrelative="t" stroked="f">
             <v:imagedata r:id="rId55" o:title=""/>
           </v:rect>
-          <o:OLEObject Type="Embed" ProgID="StaticMetafile" ShapeID="rectole0000000000" DrawAspect="Content" ObjectID="_1519041149" r:id="rId56"/>
+          <o:OLEObject Type="Embed" ProgID="StaticMetafile" ShapeID="rectole0000000000" DrawAspect="Content" ObjectID="_1519043796" r:id="rId56"/>
         </w:object>
       </w:r>
     </w:p>
@@ -15628,7 +15576,7 @@
           <v:rect id="rectole0000000001" o:spid="_x0000_i1026" style="width:412.75pt;height:195.05pt" o:ole="" o:preferrelative="t" stroked="f">
             <v:imagedata r:id="rId57" o:title=""/>
           </v:rect>
-          <o:OLEObject Type="Embed" ProgID="StaticMetafile" ShapeID="rectole0000000001" DrawAspect="Content" ObjectID="_1519041150" r:id="rId58"/>
+          <o:OLEObject Type="Embed" ProgID="StaticMetafile" ShapeID="rectole0000000001" DrawAspect="Content" ObjectID="_1519043797" r:id="rId58"/>
         </w:object>
       </w:r>
     </w:p>
@@ -15665,6 +15613,7 @@
           <w:rFonts w:ascii="Times New Roman" w:eastAsia="Times New Roman" w:hAnsi="Times New Roman" w:cs="Times New Roman"/>
           <w:sz w:val="26"/>
         </w:rPr>
+        <w:lastRenderedPageBreak/>
         <w:tab/>
         <w:t xml:space="preserve">In the figure 3, shows the different detailed list of activities and accomplishments of the researchers with their work from the date it started until it finished. The month is also indicated to guide the researcher in accomplishing their work. The color yellow indicates when did they start and when did their work will be finished. </w:t>
       </w:r>
@@ -15841,7 +15790,6 @@
           <w:sz w:val="26"/>
           <w:shd w:val="clear" w:color="auto" w:fill="FFFFFF"/>
         </w:rPr>
-        <w:lastRenderedPageBreak/>
         <w:t xml:space="preserve"> balance of these expressed in present value terms </w:t>
       </w:r>
     </w:p>
@@ -17162,7 +17110,6 @@
           <w:b/>
           <w:sz w:val="26"/>
         </w:rPr>
-        <w:lastRenderedPageBreak/>
         <w:t>Stationeries and Supply</w:t>
       </w:r>
     </w:p>
@@ -17990,6 +17937,7 @@
                 <w:b/>
                 <w:sz w:val="26"/>
               </w:rPr>
+              <w:lastRenderedPageBreak/>
               <w:t>Internet Expenses</w:t>
             </w:r>
           </w:p>
@@ -21408,7 +21356,6 @@
           <w:rFonts w:ascii="Times New Roman" w:eastAsia="Times New Roman" w:hAnsi="Times New Roman" w:cs="Times New Roman"/>
           <w:sz w:val="26"/>
         </w:rPr>
-        <w:lastRenderedPageBreak/>
         <w:t>The Systems development life cycle (SDLC) is a conceptual model used in our project. This model describes the stages involved in an information system development project, from an initial feasibility study through maintenance of the completed application.</w:t>
       </w:r>
     </w:p>
@@ -22104,16 +22051,7 @@
           <w:sz w:val="26"/>
           <w:shd w:val="clear" w:color="auto" w:fill="FFFFFF"/>
         </w:rPr>
-        <w:t xml:space="preserve"> National High School needed in the enrollment, the problems encountered by the students, faculties and administrators in terms of enrollment process using their current enrollment process. It </w:t>
-      </w:r>
-      <w:r>
-        <w:rPr>
-          <w:rFonts w:ascii="Times New Roman" w:eastAsia="Times New Roman" w:hAnsi="Times New Roman" w:cs="Times New Roman"/>
-          <w:sz w:val="26"/>
-          <w:shd w:val="clear" w:color="auto" w:fill="FFFFFF"/>
-        </w:rPr>
-        <w:lastRenderedPageBreak/>
-        <w:t>includes the advantages and its disadvantages. It involves also the different system design ideas in designing and developing the proposed system and the hardware and software requirements of the system.</w:t>
+        <w:t xml:space="preserve"> National High School needed in the enrollment, the problems encountered by the students, faculties and administrators in terms of enrollment process using their current enrollment process. It includes the advantages and its disadvantages. It involves also the different system design ideas in designing and developing the proposed system and the hardware and software requirements of the system.</w:t>
       </w:r>
     </w:p>
     <w:p>
@@ -22194,6 +22132,7 @@
           <w:sz w:val="26"/>
           <w:shd w:val="clear" w:color="auto" w:fill="FFFFFF"/>
         </w:rPr>
+        <w:lastRenderedPageBreak/>
         <w:t>Planning-</w:t>
       </w:r>
       <w:r>
@@ -22384,7 +22323,6 @@
           <w:b/>
           <w:sz w:val="26"/>
         </w:rPr>
-        <w:lastRenderedPageBreak/>
         <w:t>Maintenance-</w:t>
       </w:r>
       <w:r>
@@ -22447,7 +22385,15 @@
           <w:rFonts w:ascii="Times New Roman" w:eastAsia="Times New Roman" w:hAnsi="Times New Roman" w:cs="Times New Roman"/>
           <w:sz w:val="26"/>
         </w:rPr>
-        <w:t>In the system the researchers planned to make a quarterly status review and progress about users in how they use it, to make sure that the school that needs this system will surely get its desired outcome and also since this system is used once a year for enrolling purposes. Some of the things that must be checked are “databases”, “system reports if there is any failure in the writing process of the system”, “user interface improvement”, and many more. The researcher will process the change control through quarterly check-up for the system and when it is urgently needed.</w:t>
+        <w:t xml:space="preserve">In the system the researchers planned to make a quarterly status review and progress about users in how they use it, to make sure that the school that needs this system will surely get its desired outcome and also since this system is used once a year for enrolling purposes. Some of the things that must be checked are “databases”, “system reports if there is any failure in the writing process of the system”, “user interface </w:t>
+      </w:r>
+      <w:r>
+        <w:rPr>
+          <w:rFonts w:ascii="Times New Roman" w:eastAsia="Times New Roman" w:hAnsi="Times New Roman" w:cs="Times New Roman"/>
+          <w:sz w:val="26"/>
+        </w:rPr>
+        <w:lastRenderedPageBreak/>
+        <w:t>improvement”, and many more. The researcher will process the change control through quarterly check-up for the system and when it is urgently needed.</w:t>
       </w:r>
     </w:p>
     <w:p>
@@ -22863,16 +22809,7 @@
                 <w:sz w:val="26"/>
                 <w:shd w:val="clear" w:color="auto" w:fill="FFFFFF"/>
               </w:rPr>
-              <w:t xml:space="preserve">Loss of hardware or equipment would result in the entire system </w:t>
-            </w:r>
-            <w:r>
-              <w:rPr>
-                <w:rFonts w:ascii="Times New Roman" w:eastAsia="Times New Roman" w:hAnsi="Times New Roman" w:cs="Times New Roman"/>
-                <w:sz w:val="26"/>
-                <w:shd w:val="clear" w:color="auto" w:fill="FFFFFF"/>
-              </w:rPr>
-              <w:lastRenderedPageBreak/>
-              <w:t>or some portion of the system being unavailable.</w:t>
+              <w:t>Loss of hardware or equipment would result in the entire system or some portion of the system being unavailable.</w:t>
             </w:r>
           </w:p>
         </w:tc>
@@ -22908,7 +22845,6 @@
                 <w:sz w:val="26"/>
                 <w:shd w:val="clear" w:color="auto" w:fill="FFFFFF"/>
               </w:rPr>
-              <w:lastRenderedPageBreak/>
               <w:t>2</w:t>
             </w:r>
           </w:p>
@@ -23169,7 +23105,16 @@
                 <w:sz w:val="26"/>
                 <w:shd w:val="clear" w:color="auto" w:fill="FFFFFF"/>
               </w:rPr>
-              <w:t>Environmental issues could result in the inability to access and maintain server hardware.</w:t>
+              <w:t xml:space="preserve">Environmental issues could result in the inability to access and </w:t>
+            </w:r>
+            <w:r>
+              <w:rPr>
+                <w:rFonts w:ascii="Times New Roman" w:eastAsia="Times New Roman" w:hAnsi="Times New Roman" w:cs="Times New Roman"/>
+                <w:sz w:val="26"/>
+                <w:shd w:val="clear" w:color="auto" w:fill="FFFFFF"/>
+              </w:rPr>
+              <w:lastRenderedPageBreak/>
+              <w:t>maintain server hardware.</w:t>
             </w:r>
           </w:p>
         </w:tc>
@@ -23205,6 +23150,7 @@
                 <w:sz w:val="26"/>
                 <w:shd w:val="clear" w:color="auto" w:fill="FFFFFF"/>
               </w:rPr>
+              <w:lastRenderedPageBreak/>
               <w:t>4</w:t>
             </w:r>
           </w:p>
@@ -23429,15 +23375,7 @@
           <w:rFonts w:ascii="Times New Roman" w:eastAsia="Times New Roman" w:hAnsi="Times New Roman" w:cs="Times New Roman"/>
           <w:sz w:val="26"/>
         </w:rPr>
-        <w:t xml:space="preserve">The researchers describes the data and process modeling concepts and tools they used in their system including data flow diagram, data dictionary and process descriptions </w:t>
-      </w:r>
-      <w:r>
-        <w:rPr>
-          <w:rFonts w:ascii="Times New Roman" w:eastAsia="Times New Roman" w:hAnsi="Times New Roman" w:cs="Times New Roman"/>
-          <w:sz w:val="26"/>
-        </w:rPr>
-        <w:lastRenderedPageBreak/>
-        <w:t>.It analysis of data objects, other context  that are used and the identification of the relationships among these data objects.</w:t>
+        <w:t>The researchers describes the data and process modeling concepts and tools they used in their system including data flow diagram, data dictionary and process descriptions .It analysis of data objects, other context  that are used and the identification of the relationships among these data objects.</w:t>
       </w:r>
     </w:p>
     <w:p>
@@ -23894,7 +23832,6 @@
           <w:rFonts w:ascii="Times New Roman" w:eastAsia="Times New Roman" w:hAnsi="Times New Roman" w:cs="Times New Roman"/>
           <w:sz w:val="24"/>
         </w:rPr>
-        <w:lastRenderedPageBreak/>
         <w:t>Print records</w:t>
       </w:r>
     </w:p>
@@ -24577,6 +24514,7 @@
           <w:b/>
           <w:sz w:val="26"/>
         </w:rPr>
+        <w:lastRenderedPageBreak/>
         <w:t>Input username and password</w:t>
       </w:r>
     </w:p>
@@ -24852,6 +24790,7 @@
           <w:b/>
           <w:sz w:val="26"/>
         </w:rPr>
+        <w:lastRenderedPageBreak/>
         <w:t>Display Admin page</w:t>
       </w:r>
     </w:p>
@@ -24992,7 +24931,6 @@
           <w:b/>
           <w:sz w:val="26"/>
         </w:rPr>
-        <w:lastRenderedPageBreak/>
         <w:t>Log-out</w:t>
       </w:r>
     </w:p>
@@ -25134,6 +25072,7 @@
           <w:sz w:val="26"/>
           <w:shd w:val="clear" w:color="auto" w:fill="FFFFFF"/>
         </w:rPr>
+        <w:lastRenderedPageBreak/>
         <w:t>Dataflow Diagram</w:t>
       </w:r>
     </w:p>
@@ -25303,7 +25242,6 @@
           <w:b/>
           <w:sz w:val="26"/>
         </w:rPr>
-        <w:lastRenderedPageBreak/>
         <w:t>Submit student’s information</w:t>
       </w:r>
     </w:p>
@@ -26647,7 +26585,7 @@
           <v:rect id="rectole0000000002" o:spid="_x0000_i1027" style="width:449.6pt;height:235.25pt" o:ole="" o:preferrelative="t" stroked="f">
             <v:imagedata r:id="rId64" o:title=""/>
           </v:rect>
-          <o:OLEObject Type="Embed" ProgID="StaticMetafile" ShapeID="rectole0000000002" DrawAspect="Content" ObjectID="_1519041151" r:id="rId65"/>
+          <o:OLEObject Type="Embed" ProgID="StaticMetafile" ShapeID="rectole0000000002" DrawAspect="Content" ObjectID="_1519043798" r:id="rId65"/>
         </w:object>
       </w:r>
     </w:p>
@@ -26687,7 +26625,7 @@
           <v:rect id="rectole0000000003" o:spid="_x0000_i1028" style="width:449.6pt;height:225.2pt" o:ole="" o:preferrelative="t" stroked="f">
             <v:imagedata r:id="rId66" o:title=""/>
           </v:rect>
-          <o:OLEObject Type="Embed" ProgID="StaticMetafile" ShapeID="rectole0000000003" DrawAspect="Content" ObjectID="_1519041152" r:id="rId67"/>
+          <o:OLEObject Type="Embed" ProgID="StaticMetafile" ShapeID="rectole0000000003" DrawAspect="Content" ObjectID="_1519043799" r:id="rId67"/>
         </w:object>
       </w:r>
     </w:p>
@@ -26726,7 +26664,7 @@
           <v:rect id="rectole0000000004" o:spid="_x0000_i1029" style="width:449.6pt;height:226.05pt" o:ole="" o:preferrelative="t" stroked="f">
             <v:imagedata r:id="rId68" o:title=""/>
           </v:rect>
-          <o:OLEObject Type="Embed" ProgID="StaticMetafile" ShapeID="rectole0000000004" DrawAspect="Content" ObjectID="_1519041153" r:id="rId69"/>
+          <o:OLEObject Type="Embed" ProgID="StaticMetafile" ShapeID="rectole0000000004" DrawAspect="Content" ObjectID="_1519043800" r:id="rId69"/>
         </w:object>
       </w:r>
     </w:p>
@@ -26764,7 +26702,7 @@
           <v:rect id="rectole0000000005" o:spid="_x0000_i1030" style="width:449.6pt;height:222.7pt" o:ole="" o:preferrelative="t" stroked="f">
             <v:imagedata r:id="rId70" o:title=""/>
           </v:rect>
-          <o:OLEObject Type="Embed" ProgID="StaticMetafile" ShapeID="rectole0000000005" DrawAspect="Content" ObjectID="_1519041154" r:id="rId71"/>
+          <o:OLEObject Type="Embed" ProgID="StaticMetafile" ShapeID="rectole0000000005" DrawAspect="Content" ObjectID="_1519043801" r:id="rId71"/>
         </w:object>
       </w:r>
     </w:p>
@@ -26816,7 +26754,7 @@
           <v:rect id="rectole0000000006" o:spid="_x0000_i1031" style="width:449.6pt;height:204.3pt" o:ole="" o:preferrelative="t" stroked="f">
             <v:imagedata r:id="rId72" o:title=""/>
           </v:rect>
-          <o:OLEObject Type="Embed" ProgID="StaticMetafile" ShapeID="rectole0000000006" DrawAspect="Content" ObjectID="_1519041155" r:id="rId73"/>
+          <o:OLEObject Type="Embed" ProgID="StaticMetafile" ShapeID="rectole0000000006" DrawAspect="Content" ObjectID="_1519043802" r:id="rId73"/>
         </w:object>
       </w:r>
     </w:p>
@@ -27022,6 +26960,7 @@
           <w:rFonts w:ascii="Times New Roman" w:eastAsia="Times New Roman" w:hAnsi="Times New Roman" w:cs="Times New Roman"/>
           <w:sz w:val="26"/>
         </w:rPr>
+        <w:lastRenderedPageBreak/>
         <w:tab/>
       </w:r>
       <w:r>
@@ -27271,7 +27210,6 @@
           <w:rFonts w:ascii="Times New Roman" w:eastAsia="Times New Roman" w:hAnsi="Times New Roman" w:cs="Times New Roman"/>
           <w:sz w:val="26"/>
         </w:rPr>
-        <w:lastRenderedPageBreak/>
         <w:t xml:space="preserve">The researchers used it to identify the data, define specific data types and storage mechanisms that producing a detailed </w:t>
       </w:r>
       <w:hyperlink r:id="rId74">
@@ -27424,7 +27362,7 @@
           <v:rect id="rectole0000000007" o:spid="_x0000_i1032" style="width:414.4pt;height:261.2pt" o:ole="" o:preferrelative="t" stroked="f">
             <v:imagedata r:id="rId76" o:title=""/>
           </v:rect>
-          <o:OLEObject Type="Embed" ProgID="StaticMetafile" ShapeID="rectole0000000007" DrawAspect="Content" ObjectID="_1519041156" r:id="rId77"/>
+          <o:OLEObject Type="Embed" ProgID="StaticMetafile" ShapeID="rectole0000000007" DrawAspect="Content" ObjectID="_1519043803" r:id="rId77"/>
         </w:object>
       </w:r>
     </w:p>
@@ -27510,7 +27448,6 @@
           <w:b/>
           <w:sz w:val="26"/>
         </w:rPr>
-        <w:lastRenderedPageBreak/>
         <w:t xml:space="preserve">Data </w:t>
       </w:r>
       <w:proofErr w:type="spellStart"/>
@@ -27603,7 +27540,7 @@
           <v:rect id="rectole0000000008" o:spid="_x0000_i1033" style="width:448.75pt;height:89.6pt" o:ole="" o:preferrelative="t" stroked="f">
             <v:imagedata r:id="rId78" o:title=""/>
           </v:rect>
-          <o:OLEObject Type="Embed" ProgID="StaticMetafile" ShapeID="rectole0000000008" DrawAspect="Content" ObjectID="_1519041157" r:id="rId79"/>
+          <o:OLEObject Type="Embed" ProgID="StaticMetafile" ShapeID="rectole0000000008" DrawAspect="Content" ObjectID="_1519043804" r:id="rId79"/>
         </w:object>
       </w:r>
     </w:p>
@@ -27659,7 +27596,7 @@
           <v:rect id="rectole0000000009" o:spid="_x0000_i1034" style="width:449.6pt;height:83.7pt" o:ole="" o:preferrelative="t" stroked="f">
             <v:imagedata r:id="rId80" o:title=""/>
           </v:rect>
-          <o:OLEObject Type="Embed" ProgID="StaticMetafile" ShapeID="rectole0000000009" DrawAspect="Content" ObjectID="_1519041158" r:id="rId81"/>
+          <o:OLEObject Type="Embed" ProgID="StaticMetafile" ShapeID="rectole0000000009" DrawAspect="Content" ObjectID="_1519043805" r:id="rId81"/>
         </w:object>
       </w:r>
     </w:p>
@@ -27715,7 +27652,7 @@
           <v:rect id="rectole0000000010" o:spid="_x0000_i1035" style="width:448.75pt;height:122.25pt" o:ole="" o:preferrelative="t" stroked="f">
             <v:imagedata r:id="rId82" o:title=""/>
           </v:rect>
-          <o:OLEObject Type="Embed" ProgID="StaticMetafile" ShapeID="rectole0000000010" DrawAspect="Content" ObjectID="_1519041159" r:id="rId83"/>
+          <o:OLEObject Type="Embed" ProgID="StaticMetafile" ShapeID="rectole0000000010" DrawAspect="Content" ObjectID="_1519043806" r:id="rId83"/>
         </w:object>
       </w:r>
     </w:p>
@@ -27764,7 +27701,6 @@
           <w:b/>
           <w:sz w:val="26"/>
         </w:rPr>
-        <w:lastRenderedPageBreak/>
         <w:t>tbl_stud_account</w:t>
       </w:r>
       <w:proofErr w:type="spellEnd"/>
@@ -27785,7 +27721,7 @@
           <v:rect id="rectole0000000011" o:spid="_x0000_i1036" style="width:448.75pt;height:154.9pt" o:ole="" o:preferrelative="t" stroked="f">
             <v:imagedata r:id="rId84" o:title=""/>
           </v:rect>
-          <o:OLEObject Type="Embed" ProgID="StaticMetafile" ShapeID="rectole0000000011" DrawAspect="Content" ObjectID="_1519041160" r:id="rId85"/>
+          <o:OLEObject Type="Embed" ProgID="StaticMetafile" ShapeID="rectole0000000011" DrawAspect="Content" ObjectID="_1519043807" r:id="rId85"/>
         </w:object>
       </w:r>
     </w:p>
@@ -27954,7 +27890,6 @@
           <w:sz w:val="26"/>
           <w:shd w:val="clear" w:color="auto" w:fill="FFFFFF"/>
         </w:rPr>
-        <w:lastRenderedPageBreak/>
         <w:t>The </w:t>
       </w:r>
       <w:hyperlink r:id="rId86">
@@ -28259,7 +28194,7 @@
           <v:rect id="rectole0000000012" o:spid="_x0000_i1037" style="width:336.55pt;height:194.25pt" o:ole="" o:preferrelative="t" stroked="f">
             <v:imagedata r:id="rId93" o:title=""/>
           </v:rect>
-          <o:OLEObject Type="Embed" ProgID="StaticMetafile" ShapeID="rectole0000000012" DrawAspect="Content" ObjectID="_1519041161" r:id="rId94"/>
+          <o:OLEObject Type="Embed" ProgID="StaticMetafile" ShapeID="rectole0000000012" DrawAspect="Content" ObjectID="_1519043808" r:id="rId94"/>
         </w:object>
       </w:r>
     </w:p>
@@ -28342,7 +28277,6 @@
           <w:rFonts w:ascii="Times New Roman" w:eastAsia="Times New Roman" w:hAnsi="Times New Roman" w:cs="Times New Roman"/>
           <w:sz w:val="26"/>
         </w:rPr>
-        <w:lastRenderedPageBreak/>
         <w:t>The network topology that is the researcher used is the star topology. A star topology is designed with each node such as file server, workstations, and peripherals that is connected directly to a central network hub, switch, or concentrator.</w:t>
       </w:r>
     </w:p>
@@ -28372,7 +28306,7 @@
           <v:rect id="rectole0000000013" o:spid="_x0000_i1038" style="width:82.05pt;height:87.05pt" o:ole="" o:preferrelative="t" stroked="f">
             <v:imagedata r:id="rId95" o:title=""/>
           </v:rect>
-          <o:OLEObject Type="Embed" ProgID="StaticMetafile" ShapeID="rectole0000000013" DrawAspect="Content" ObjectID="_1519041162" r:id="rId96"/>
+          <o:OLEObject Type="Embed" ProgID="StaticMetafile" ShapeID="rectole0000000013" DrawAspect="Content" ObjectID="_1519043809" r:id="rId96"/>
         </w:object>
       </w:r>
     </w:p>
@@ -28390,7 +28324,7 @@
           <v:rect id="rectole0000000014" o:spid="_x0000_i1039" style="width:69.5pt;height:69.5pt" o:ole="" o:preferrelative="t" stroked="f">
             <v:imagedata r:id="rId97" o:title=""/>
           </v:rect>
-          <o:OLEObject Type="Embed" ProgID="StaticMetafile" ShapeID="rectole0000000014" DrawAspect="Content" ObjectID="_1519041163" r:id="rId98"/>
+          <o:OLEObject Type="Embed" ProgID="StaticMetafile" ShapeID="rectole0000000014" DrawAspect="Content" ObjectID="_1519043810" r:id="rId98"/>
         </w:object>
       </w:r>
     </w:p>
@@ -28409,7 +28343,7 @@
           <v:rect id="rectole0000000015" o:spid="_x0000_i1040" style="width:329pt;height:272.1pt" o:ole="" o:preferrelative="t" stroked="f">
             <v:imagedata r:id="rId99" o:title=""/>
           </v:rect>
-          <o:OLEObject Type="Embed" ProgID="StaticMetafile" ShapeID="rectole0000000015" DrawAspect="Content" ObjectID="_1519041164" r:id="rId100"/>
+          <o:OLEObject Type="Embed" ProgID="StaticMetafile" ShapeID="rectole0000000015" DrawAspect="Content" ObjectID="_1519043811" r:id="rId100"/>
         </w:object>
       </w:r>
     </w:p>
@@ -28458,71 +28392,108 @@
           <w:rFonts w:ascii="Times New Roman" w:eastAsia="Times New Roman" w:hAnsi="Times New Roman" w:cs="Times New Roman"/>
           <w:sz w:val="26"/>
         </w:rPr>
+        <w:t xml:space="preserve">As shown in figure 6the different hardware such as the monitor, laptop, mobile devices and </w:t>
+      </w:r>
+      <w:proofErr w:type="spellStart"/>
+      <w:r>
+        <w:rPr>
+          <w:rFonts w:ascii="Times New Roman" w:eastAsia="Times New Roman" w:hAnsi="Times New Roman" w:cs="Times New Roman"/>
+          <w:sz w:val="26"/>
+        </w:rPr>
+        <w:t>ipad</w:t>
+      </w:r>
+      <w:proofErr w:type="spellEnd"/>
+      <w:r>
+        <w:rPr>
+          <w:rFonts w:ascii="Times New Roman" w:eastAsia="Times New Roman" w:hAnsi="Times New Roman" w:cs="Times New Roman"/>
+          <w:sz w:val="26"/>
+        </w:rPr>
+        <w:t xml:space="preserve"> that are connected to a network .They are used to access into the </w:t>
+      </w:r>
+      <w:proofErr w:type="spellStart"/>
+      <w:r>
+        <w:rPr>
+          <w:rFonts w:ascii="Times New Roman" w:eastAsia="Times New Roman" w:hAnsi="Times New Roman" w:cs="Times New Roman"/>
+          <w:sz w:val="26"/>
+        </w:rPr>
+        <w:t>network.The</w:t>
+      </w:r>
+      <w:proofErr w:type="spellEnd"/>
+      <w:r>
+        <w:rPr>
+          <w:rFonts w:ascii="Times New Roman" w:eastAsia="Times New Roman" w:hAnsi="Times New Roman" w:cs="Times New Roman"/>
+          <w:sz w:val="26"/>
+        </w:rPr>
+        <w:t xml:space="preserve"> hub, switch, or concentrator manages and controls all functions of the network. It also acts as a repeater for the data flow. </w:t>
+      </w:r>
+    </w:p>
+    <w:p>
+      <w:pPr>
+        <w:spacing w:after="0" w:line="480" w:lineRule="auto"/>
+        <w:ind w:right="-30"/>
+        <w:jc w:val="both"/>
+        <w:rPr>
+          <w:rFonts w:ascii="Times New Roman" w:eastAsia="Times New Roman" w:hAnsi="Times New Roman" w:cs="Times New Roman"/>
+          <w:sz w:val="26"/>
+        </w:rPr>
+      </w:pPr>
+    </w:p>
+    <w:p>
+      <w:pPr>
+        <w:spacing w:after="0" w:line="480" w:lineRule="auto"/>
+        <w:ind w:right="-30"/>
+        <w:jc w:val="both"/>
+        <w:rPr>
+          <w:rFonts w:ascii="Times New Roman" w:eastAsia="Times New Roman" w:hAnsi="Times New Roman" w:cs="Times New Roman"/>
+          <w:b/>
+          <w:sz w:val="26"/>
+        </w:rPr>
+      </w:pPr>
+      <w:r>
+        <w:rPr>
+          <w:rFonts w:ascii="Times New Roman" w:eastAsia="Times New Roman" w:hAnsi="Times New Roman" w:cs="Times New Roman"/>
+          <w:b/>
+          <w:sz w:val="26"/>
+        </w:rPr>
+        <w:t>Network Security</w:t>
+      </w:r>
+    </w:p>
+    <w:p>
+      <w:pPr>
+        <w:spacing w:after="0" w:line="480" w:lineRule="auto"/>
+        <w:ind w:firstLine="720"/>
+        <w:jc w:val="both"/>
+        <w:rPr>
+          <w:rFonts w:ascii="Times New Roman" w:eastAsia="Times New Roman" w:hAnsi="Times New Roman" w:cs="Times New Roman"/>
+          <w:sz w:val="26"/>
+        </w:rPr>
+      </w:pPr>
+      <w:r>
+        <w:rPr>
+          <w:rFonts w:ascii="Times New Roman" w:eastAsia="Times New Roman" w:hAnsi="Times New Roman" w:cs="Times New Roman"/>
+          <w:sz w:val="26"/>
+          <w:shd w:val="clear" w:color="auto" w:fill="FFFFFF"/>
+        </w:rPr>
+        <w:t>It consists of the provisions and policies adopted by a network administrator to prevent and monitor unauthorized access, misuse, modification, or denial of a computer network and network-accessible resources</w:t>
+      </w:r>
+    </w:p>
+    <w:p>
+      <w:pPr>
+        <w:spacing w:after="0" w:line="480" w:lineRule="auto"/>
+        <w:ind w:firstLine="720"/>
+        <w:jc w:val="both"/>
+        <w:rPr>
+          <w:rFonts w:ascii="Times New Roman" w:eastAsia="Times New Roman" w:hAnsi="Times New Roman" w:cs="Times New Roman"/>
+          <w:sz w:val="26"/>
+        </w:rPr>
+      </w:pPr>
+      <w:r>
+        <w:rPr>
+          <w:rFonts w:ascii="Times New Roman" w:eastAsia="Times New Roman" w:hAnsi="Times New Roman" w:cs="Times New Roman"/>
+          <w:sz w:val="26"/>
+        </w:rPr>
         <w:lastRenderedPageBreak/>
-        <w:t xml:space="preserve">As shown in figure 6the different hardware such as the monitor, laptop, mobile devices and </w:t>
-      </w:r>
-      <w:proofErr w:type="spellStart"/>
-      <w:r>
-        <w:rPr>
-          <w:rFonts w:ascii="Times New Roman" w:eastAsia="Times New Roman" w:hAnsi="Times New Roman" w:cs="Times New Roman"/>
-          <w:sz w:val="26"/>
-        </w:rPr>
-        <w:t>ipad</w:t>
-      </w:r>
-      <w:proofErr w:type="spellEnd"/>
-      <w:r>
-        <w:rPr>
-          <w:rFonts w:ascii="Times New Roman" w:eastAsia="Times New Roman" w:hAnsi="Times New Roman" w:cs="Times New Roman"/>
-          <w:sz w:val="26"/>
-        </w:rPr>
-        <w:t xml:space="preserve"> that are connected to a network .They are used to access into the </w:t>
-      </w:r>
-      <w:proofErr w:type="spellStart"/>
-      <w:r>
-        <w:rPr>
-          <w:rFonts w:ascii="Times New Roman" w:eastAsia="Times New Roman" w:hAnsi="Times New Roman" w:cs="Times New Roman"/>
-          <w:sz w:val="26"/>
-        </w:rPr>
-        <w:t>network.The</w:t>
-      </w:r>
-      <w:proofErr w:type="spellEnd"/>
-      <w:r>
-        <w:rPr>
-          <w:rFonts w:ascii="Times New Roman" w:eastAsia="Times New Roman" w:hAnsi="Times New Roman" w:cs="Times New Roman"/>
-          <w:sz w:val="26"/>
-        </w:rPr>
-        <w:t xml:space="preserve"> hub, switch, or concentrator manages and controls all functions of the network. It also acts as a repeater for the data flow. </w:t>
-      </w:r>
-    </w:p>
-    <w:p>
-      <w:pPr>
-        <w:spacing w:after="0" w:line="480" w:lineRule="auto"/>
-        <w:ind w:right="-30"/>
-        <w:jc w:val="both"/>
-        <w:rPr>
-          <w:rFonts w:ascii="Times New Roman" w:eastAsia="Times New Roman" w:hAnsi="Times New Roman" w:cs="Times New Roman"/>
-          <w:sz w:val="26"/>
-        </w:rPr>
-      </w:pPr>
-    </w:p>
-    <w:p>
-      <w:pPr>
-        <w:spacing w:after="0" w:line="480" w:lineRule="auto"/>
-        <w:ind w:right="-30"/>
-        <w:jc w:val="both"/>
-        <w:rPr>
-          <w:rFonts w:ascii="Times New Roman" w:eastAsia="Times New Roman" w:hAnsi="Times New Roman" w:cs="Times New Roman"/>
-          <w:b/>
-          <w:sz w:val="26"/>
-        </w:rPr>
-      </w:pPr>
-      <w:r>
-        <w:rPr>
-          <w:rFonts w:ascii="Times New Roman" w:eastAsia="Times New Roman" w:hAnsi="Times New Roman" w:cs="Times New Roman"/>
-          <w:b/>
-          <w:sz w:val="26"/>
-        </w:rPr>
-        <w:t>Network Security</w:t>
+        <w:t>The system is equipped with the security of the cloud itself. Security is the degree of resistance to, or protection from, harm. It applies to any vulnerable and valuable asset, such as a person, dwelling, community, nation, or organization.</w:t>
       </w:r>
     </w:p>
     <w:p>
@@ -28539,9 +28510,57 @@
         <w:rPr>
           <w:rFonts w:ascii="Times New Roman" w:eastAsia="Times New Roman" w:hAnsi="Times New Roman" w:cs="Times New Roman"/>
           <w:sz w:val="26"/>
-          <w:shd w:val="clear" w:color="auto" w:fill="FFFFFF"/>
-        </w:rPr>
-        <w:t>It consists of the provisions and policies adopted by a network administrator to prevent and monitor unauthorized access, misuse, modification, or denial of a computer network and network-accessible resources</w:t>
+        </w:rPr>
+        <w:t>The researchers’ create password for the user’s protection in their personal data. It involves the email confirmation</w:t>
+      </w:r>
+    </w:p>
+    <w:p>
+      <w:pPr>
+        <w:spacing w:after="0" w:line="480" w:lineRule="auto"/>
+        <w:jc w:val="both"/>
+        <w:rPr>
+          <w:rFonts w:ascii="Times New Roman" w:eastAsia="Times New Roman" w:hAnsi="Times New Roman" w:cs="Times New Roman"/>
+          <w:sz w:val="26"/>
+        </w:rPr>
+      </w:pPr>
+      <w:r>
+        <w:rPr>
+          <w:rFonts w:ascii="Times New Roman" w:eastAsia="Times New Roman" w:hAnsi="Times New Roman" w:cs="Times New Roman"/>
+          <w:sz w:val="26"/>
+        </w:rPr>
+        <w:t>Through Log-in form it identifies if the users can access the system.  There is the separate Log-in form for the students and for the admin. The admin and the students have their own account to enter and their username and password will be modifying by the system through filtering.</w:t>
+      </w:r>
+    </w:p>
+    <w:p>
+      <w:pPr>
+        <w:spacing w:after="0" w:line="480" w:lineRule="auto"/>
+        <w:ind w:right="-30"/>
+        <w:jc w:val="both"/>
+        <w:rPr>
+          <w:rFonts w:ascii="Times New Roman" w:eastAsia="Times New Roman" w:hAnsi="Times New Roman" w:cs="Times New Roman"/>
+          <w:b/>
+          <w:sz w:val="26"/>
+        </w:rPr>
+      </w:pPr>
+    </w:p>
+    <w:p>
+      <w:pPr>
+        <w:spacing w:after="0" w:line="480" w:lineRule="auto"/>
+        <w:ind w:right="-30"/>
+        <w:jc w:val="both"/>
+        <w:rPr>
+          <w:rFonts w:ascii="Times New Roman" w:eastAsia="Times New Roman" w:hAnsi="Times New Roman" w:cs="Times New Roman"/>
+          <w:b/>
+          <w:sz w:val="26"/>
+        </w:rPr>
+      </w:pPr>
+      <w:r>
+        <w:rPr>
+          <w:rFonts w:ascii="Times New Roman" w:eastAsia="Times New Roman" w:hAnsi="Times New Roman" w:cs="Times New Roman"/>
+          <w:b/>
+          <w:sz w:val="26"/>
+        </w:rPr>
+        <w:t>Development</w:t>
       </w:r>
     </w:p>
     <w:p>
@@ -28559,92 +28578,6 @@
           <w:rFonts w:ascii="Times New Roman" w:eastAsia="Times New Roman" w:hAnsi="Times New Roman" w:cs="Times New Roman"/>
           <w:sz w:val="26"/>
         </w:rPr>
-        <w:t>The system is equipped with the security of the cloud itself. Security is the degree of resistance to, or protection from, harm. It applies to any vulnerable and valuable asset, such as a person, dwelling, community, nation, or organization.</w:t>
-      </w:r>
-    </w:p>
-    <w:p>
-      <w:pPr>
-        <w:spacing w:after="0" w:line="480" w:lineRule="auto"/>
-        <w:ind w:firstLine="720"/>
-        <w:jc w:val="both"/>
-        <w:rPr>
-          <w:rFonts w:ascii="Times New Roman" w:eastAsia="Times New Roman" w:hAnsi="Times New Roman" w:cs="Times New Roman"/>
-          <w:sz w:val="26"/>
-        </w:rPr>
-      </w:pPr>
-      <w:r>
-        <w:rPr>
-          <w:rFonts w:ascii="Times New Roman" w:eastAsia="Times New Roman" w:hAnsi="Times New Roman" w:cs="Times New Roman"/>
-          <w:sz w:val="26"/>
-        </w:rPr>
-        <w:t>The researchers’ create password for the user’s protection in their personal data. It involves the email confirmation</w:t>
-      </w:r>
-    </w:p>
-    <w:p>
-      <w:pPr>
-        <w:spacing w:after="0" w:line="480" w:lineRule="auto"/>
-        <w:jc w:val="both"/>
-        <w:rPr>
-          <w:rFonts w:ascii="Times New Roman" w:eastAsia="Times New Roman" w:hAnsi="Times New Roman" w:cs="Times New Roman"/>
-          <w:sz w:val="26"/>
-        </w:rPr>
-      </w:pPr>
-      <w:r>
-        <w:rPr>
-          <w:rFonts w:ascii="Times New Roman" w:eastAsia="Times New Roman" w:hAnsi="Times New Roman" w:cs="Times New Roman"/>
-          <w:sz w:val="26"/>
-        </w:rPr>
-        <w:t>Through Log-in form it identifies if the users can access the system.  There is the separate Log-in form for the students and for the admin. The admin and the students have their own account to enter and their username and password will be modifying by the system through filtering.</w:t>
-      </w:r>
-    </w:p>
-    <w:p>
-      <w:pPr>
-        <w:spacing w:after="0" w:line="480" w:lineRule="auto"/>
-        <w:ind w:right="-30"/>
-        <w:jc w:val="both"/>
-        <w:rPr>
-          <w:rFonts w:ascii="Times New Roman" w:eastAsia="Times New Roman" w:hAnsi="Times New Roman" w:cs="Times New Roman"/>
-          <w:b/>
-          <w:sz w:val="26"/>
-        </w:rPr>
-      </w:pPr>
-    </w:p>
-    <w:p>
-      <w:pPr>
-        <w:spacing w:after="0" w:line="480" w:lineRule="auto"/>
-        <w:ind w:right="-30"/>
-        <w:jc w:val="both"/>
-        <w:rPr>
-          <w:rFonts w:ascii="Times New Roman" w:eastAsia="Times New Roman" w:hAnsi="Times New Roman" w:cs="Times New Roman"/>
-          <w:b/>
-          <w:sz w:val="26"/>
-        </w:rPr>
-      </w:pPr>
-      <w:r>
-        <w:rPr>
-          <w:rFonts w:ascii="Times New Roman" w:eastAsia="Times New Roman" w:hAnsi="Times New Roman" w:cs="Times New Roman"/>
-          <w:b/>
-          <w:sz w:val="26"/>
-        </w:rPr>
-        <w:t>Development</w:t>
-      </w:r>
-    </w:p>
-    <w:p>
-      <w:pPr>
-        <w:spacing w:after="0" w:line="480" w:lineRule="auto"/>
-        <w:ind w:firstLine="720"/>
-        <w:jc w:val="both"/>
-        <w:rPr>
-          <w:rFonts w:ascii="Times New Roman" w:eastAsia="Times New Roman" w:hAnsi="Times New Roman" w:cs="Times New Roman"/>
-          <w:sz w:val="26"/>
-        </w:rPr>
-      </w:pPr>
-      <w:r>
-        <w:rPr>
-          <w:rFonts w:ascii="Times New Roman" w:eastAsia="Times New Roman" w:hAnsi="Times New Roman" w:cs="Times New Roman"/>
-          <w:sz w:val="26"/>
-        </w:rPr>
-        <w:lastRenderedPageBreak/>
         <w:t>The Cloud Based Enrollment System is developed by the researchers by using hardware and software that is specifically designed to aid in the development of software and interfaces.</w:t>
       </w:r>
     </w:p>
@@ -29285,7 +29218,6 @@
           <w:rFonts w:ascii="Times New Roman" w:eastAsia="Times New Roman" w:hAnsi="Times New Roman" w:cs="Times New Roman"/>
           <w:sz w:val="26"/>
         </w:rPr>
-        <w:lastRenderedPageBreak/>
         <w:t>Memory Capacity</w:t>
       </w:r>
       <w:r>
@@ -29791,6 +29723,7 @@
           <w:b/>
           <w:sz w:val="26"/>
         </w:rPr>
+        <w:lastRenderedPageBreak/>
         <w:t>Desktop</w:t>
       </w:r>
     </w:p>
@@ -30351,7 +30284,6 @@
           <w:rFonts w:ascii="Times New Roman" w:eastAsia="Times New Roman" w:hAnsi="Times New Roman" w:cs="Times New Roman"/>
           <w:sz w:val="26"/>
         </w:rPr>
-        <w:lastRenderedPageBreak/>
         <w:tab/>
         <w:t>MySQL Database-</w:t>
       </w:r>
@@ -30502,7 +30434,17 @@
           <w:sz w:val="26"/>
           <w:shd w:val="clear" w:color="auto" w:fill="FFFFFF"/>
         </w:rPr>
-        <w:t>In Environment Setup, it simply means they need to have a base on top of which they can do programming. Thus, they need to have required software setup, such as installation on PC which will be used to write Computer Program, compile and execute it. In browsing the internet, they need the following setup on machine:</w:t>
+        <w:t xml:space="preserve">In Environment Setup, it simply means they need to have a base on top of which they can do programming. Thus, they need to have required software setup, such as </w:t>
+      </w:r>
+      <w:r>
+        <w:rPr>
+          <w:rFonts w:ascii="Times New Roman" w:eastAsia="Times New Roman" w:hAnsi="Times New Roman" w:cs="Times New Roman"/>
+          <w:color w:val="000000"/>
+          <w:sz w:val="26"/>
+          <w:shd w:val="clear" w:color="auto" w:fill="FFFFFF"/>
+        </w:rPr>
+        <w:lastRenderedPageBreak/>
+        <w:t>installation on PC which will be used to write Computer Program, compile and execute it. In browsing the internet, they need the following setup on machine:</w:t>
       </w:r>
     </w:p>
     <w:p>
@@ -30702,7 +30644,6 @@
           <w:sz w:val="26"/>
           <w:shd w:val="clear" w:color="auto" w:fill="FFFFFF"/>
         </w:rPr>
-        <w:lastRenderedPageBreak/>
         <w:t>This is required in to write program in a programming language, which needs compilation into binary format before its execution used by the researchers such programming languages CSS, Html. They use also the PHP which do not need any compilation into binary format, rather an interpreter can be used to read such program line by line and execute it directly without any further conversion.</w:t>
       </w:r>
     </w:p>
@@ -30754,6 +30695,7 @@
           <w:sz w:val="26"/>
           <w:shd w:val="clear" w:color="auto" w:fill="FFFFFF"/>
         </w:rPr>
+        <w:lastRenderedPageBreak/>
         <w:t xml:space="preserve">The researchers </w:t>
       </w:r>
       <w:hyperlink r:id="rId101">
@@ -30872,7 +30814,6 @@
           <w:sz w:val="26"/>
           <w:shd w:val="clear" w:color="auto" w:fill="FFFFFF"/>
         </w:rPr>
-        <w:lastRenderedPageBreak/>
         <w:t>The design is develop using the HTML, CSS for the front end of the enrollment website.</w:t>
       </w:r>
     </w:p>
@@ -30984,6 +30925,7 @@
           <w:sz w:val="26"/>
           <w:shd w:val="clear" w:color="auto" w:fill="FFFFFF"/>
         </w:rPr>
+        <w:lastRenderedPageBreak/>
         <w:t xml:space="preserve">The users enters all of his or her information, such as their name, address, all information about him/her in an enrollment website and Log-in in a log in  form, the web application stores the information in a database that was created previously on the server in which the website is calling for information. The researchers used </w:t>
       </w:r>
       <w:proofErr w:type="spellStart"/>
@@ -31557,7 +31499,15 @@
           <w:rFonts w:ascii="Times New Roman" w:eastAsia="Times New Roman" w:hAnsi="Times New Roman" w:cs="Times New Roman"/>
           <w:sz w:val="26"/>
         </w:rPr>
-        <w:t xml:space="preserve">In the figure 7 it shows in the system, the model the of physical aspect of database is being used that is being utilize in a cloud as a service .It models the run-time configuration in a static view and visualizes the distribution of components in an application such as the online.jar that is created in the </w:t>
+        <w:t xml:space="preserve">In the figure 7 it shows in the system, the model the of physical aspect of database is being used that is being utilize in a cloud as a service .It models the run-time </w:t>
+      </w:r>
+      <w:r>
+        <w:rPr>
+          <w:rFonts w:ascii="Times New Roman" w:eastAsia="Times New Roman" w:hAnsi="Times New Roman" w:cs="Times New Roman"/>
+          <w:sz w:val="26"/>
+        </w:rPr>
+        <w:lastRenderedPageBreak/>
+        <w:t xml:space="preserve">configuration in a static view and visualizes the distribution of components in an application such as the online.jar that is created in the </w:t>
       </w:r>
       <w:proofErr w:type="spellStart"/>
       <w:r>
@@ -31668,7 +31618,6 @@
           <w:rFonts w:ascii="Times New Roman" w:eastAsia="Times New Roman" w:hAnsi="Times New Roman" w:cs="Times New Roman"/>
           <w:sz w:val="26"/>
         </w:rPr>
-        <w:lastRenderedPageBreak/>
         <w:t>Beta Testing- composes of the preliminary testing of the different functions of the system, such as testing the student enrollment fill up forms etc. to remove the data redundancy that was seen from the system.</w:t>
       </w:r>
     </w:p>
@@ -31898,7 +31847,6 @@
           <w:rFonts w:ascii="Times New Roman" w:eastAsia="Times New Roman" w:hAnsi="Times New Roman" w:cs="Times New Roman"/>
           <w:sz w:val="26"/>
         </w:rPr>
-        <w:lastRenderedPageBreak/>
         <w:t>The researchers identify different activities involved in their system. In terms of enrolling the student, it will include the following activities such as student will first register in a registration form, the username and password has been used with the correct data types, required length in a database. As the student input their information it will accept those data according to the required field type that is being put into the database.</w:t>
       </w:r>
     </w:p>
@@ -31970,6 +31918,7 @@
           <w:b/>
           <w:sz w:val="26"/>
         </w:rPr>
+        <w:lastRenderedPageBreak/>
         <w:t>Verification, Validation, Testing</w:t>
       </w:r>
     </w:p>
@@ -32391,6 +32340,7 @@
           <w:b/>
           <w:sz w:val="26"/>
         </w:rPr>
+        <w:lastRenderedPageBreak/>
         <w:t>Functions that are tested</w:t>
       </w:r>
       <w:r>
@@ -32893,6 +32843,7 @@
           <w:rFonts w:ascii="Times New Roman" w:eastAsia="Times New Roman" w:hAnsi="Times New Roman" w:cs="Times New Roman"/>
           <w:sz w:val="26"/>
         </w:rPr>
+        <w:lastRenderedPageBreak/>
         <w:t>Sanity test, Installation test,  Functional test, Security test,  Usability test, Performance test, Regression test, Performance testing and the requirements of the system</w:t>
       </w:r>
     </w:p>
@@ -33093,39 +33044,257 @@
           <w:b/>
           <w:sz w:val="26"/>
         </w:rPr>
+        <w:t>Conclusions, Recommendations and Implementation Plan</w:t>
+      </w:r>
+    </w:p>
+    <w:p>
+      <w:pPr>
+        <w:spacing w:after="0" w:line="480" w:lineRule="auto"/>
+        <w:ind w:right="-30"/>
+        <w:jc w:val="both"/>
+        <w:rPr>
+          <w:rFonts w:ascii="Times New Roman" w:eastAsia="Times New Roman" w:hAnsi="Times New Roman" w:cs="Times New Roman"/>
+          <w:sz w:val="26"/>
+        </w:rPr>
+      </w:pPr>
+    </w:p>
+    <w:p>
+      <w:pPr>
+        <w:spacing w:after="0" w:line="480" w:lineRule="auto"/>
+        <w:ind w:right="-30"/>
+        <w:jc w:val="both"/>
+        <w:rPr>
+          <w:rFonts w:ascii="Times New Roman" w:eastAsia="Times New Roman" w:hAnsi="Times New Roman" w:cs="Times New Roman"/>
+          <w:b/>
+          <w:sz w:val="26"/>
+        </w:rPr>
+      </w:pPr>
+      <w:r>
+        <w:rPr>
+          <w:rFonts w:ascii="Times New Roman" w:eastAsia="Times New Roman" w:hAnsi="Times New Roman" w:cs="Times New Roman"/>
+          <w:b/>
+          <w:sz w:val="26"/>
+        </w:rPr>
+        <w:t>Conclusion</w:t>
+      </w:r>
+    </w:p>
+    <w:p>
+      <w:pPr>
+        <w:spacing w:after="0" w:line="480" w:lineRule="auto"/>
+        <w:ind w:right="-30" w:firstLine="720"/>
+        <w:jc w:val="both"/>
+        <w:rPr>
+          <w:rFonts w:ascii="Times New Roman" w:eastAsia="Times New Roman" w:hAnsi="Times New Roman" w:cs="Times New Roman"/>
+          <w:sz w:val="26"/>
+        </w:rPr>
+      </w:pPr>
+      <w:r>
+        <w:rPr>
+          <w:rFonts w:ascii="Times New Roman" w:eastAsia="Times New Roman" w:hAnsi="Times New Roman" w:cs="Times New Roman"/>
+          <w:sz w:val="26"/>
+        </w:rPr>
+        <w:t>It is stated that the enrollment system utilizing the cloud is more reliable, faster in terms of registration of the student during enrollment, more efficient and user friendly than the existing enrollment system. The developed system features in managing enrollment to old and new students</w:t>
+      </w:r>
+    </w:p>
+    <w:p>
+      <w:pPr>
+        <w:spacing w:after="0" w:line="240" w:lineRule="auto"/>
+        <w:rPr>
+          <w:rFonts w:ascii="Calibri" w:eastAsia="Calibri" w:hAnsi="Calibri" w:cs="Calibri"/>
+        </w:rPr>
+      </w:pPr>
+    </w:p>
+    <w:p>
+      <w:pPr>
+        <w:spacing w:after="0" w:line="480" w:lineRule="auto"/>
+        <w:ind w:right="-30" w:firstLine="720"/>
+        <w:jc w:val="both"/>
+        <w:rPr>
+          <w:rFonts w:ascii="Times New Roman" w:eastAsia="Times New Roman" w:hAnsi="Times New Roman" w:cs="Times New Roman"/>
+          <w:sz w:val="26"/>
+        </w:rPr>
+      </w:pPr>
+      <w:r>
+        <w:rPr>
+          <w:rFonts w:ascii="Times New Roman" w:eastAsia="Times New Roman" w:hAnsi="Times New Roman" w:cs="Times New Roman"/>
+          <w:sz w:val="26"/>
+        </w:rPr>
         <w:lastRenderedPageBreak/>
-        <w:t>Conclusions, Recommendations and Implementation Plan</w:t>
-      </w:r>
-    </w:p>
-    <w:p>
-      <w:pPr>
-        <w:spacing w:after="0" w:line="480" w:lineRule="auto"/>
-        <w:ind w:right="-30"/>
-        <w:jc w:val="both"/>
-        <w:rPr>
-          <w:rFonts w:ascii="Times New Roman" w:eastAsia="Times New Roman" w:hAnsi="Times New Roman" w:cs="Times New Roman"/>
-          <w:sz w:val="26"/>
-        </w:rPr>
-      </w:pPr>
-    </w:p>
-    <w:p>
-      <w:pPr>
-        <w:spacing w:after="0" w:line="480" w:lineRule="auto"/>
-        <w:ind w:right="-30"/>
-        <w:jc w:val="both"/>
-        <w:rPr>
-          <w:rFonts w:ascii="Times New Roman" w:eastAsia="Times New Roman" w:hAnsi="Times New Roman" w:cs="Times New Roman"/>
-          <w:b/>
-          <w:sz w:val="26"/>
-        </w:rPr>
-      </w:pPr>
-      <w:r>
-        <w:rPr>
-          <w:rFonts w:ascii="Times New Roman" w:eastAsia="Times New Roman" w:hAnsi="Times New Roman" w:cs="Times New Roman"/>
-          <w:b/>
-          <w:sz w:val="26"/>
-        </w:rPr>
-        <w:t>Conclusion</w:t>
+        <w:t>The system will help to aid the problems encountered by the administrators and faculties during the existing enrollment system. The system will also benefit the student by saving their time and for administrators to lessen their workloads.</w:t>
+      </w:r>
+    </w:p>
+    <w:p>
+      <w:pPr>
+        <w:spacing w:after="0" w:line="480" w:lineRule="auto"/>
+        <w:ind w:right="-30"/>
+        <w:jc w:val="both"/>
+        <w:rPr>
+          <w:rFonts w:ascii="Times New Roman" w:eastAsia="Times New Roman" w:hAnsi="Times New Roman" w:cs="Times New Roman"/>
+          <w:sz w:val="26"/>
+        </w:rPr>
+      </w:pPr>
+    </w:p>
+    <w:p>
+      <w:pPr>
+        <w:spacing w:after="0" w:line="480" w:lineRule="auto"/>
+        <w:ind w:right="-30"/>
+        <w:jc w:val="both"/>
+        <w:rPr>
+          <w:rFonts w:ascii="Times New Roman" w:eastAsia="Times New Roman" w:hAnsi="Times New Roman" w:cs="Times New Roman"/>
+          <w:b/>
+          <w:sz w:val="26"/>
+        </w:rPr>
+      </w:pPr>
+      <w:r>
+        <w:rPr>
+          <w:rFonts w:ascii="Times New Roman" w:eastAsia="Times New Roman" w:hAnsi="Times New Roman" w:cs="Times New Roman"/>
+          <w:b/>
+          <w:sz w:val="26"/>
+        </w:rPr>
+        <w:t>Recommendation</w:t>
+      </w:r>
+    </w:p>
+    <w:p>
+      <w:pPr>
+        <w:spacing w:after="0" w:line="240" w:lineRule="auto"/>
+        <w:rPr>
+          <w:rFonts w:ascii="Calibri" w:eastAsia="Calibri" w:hAnsi="Calibri" w:cs="Calibri"/>
+        </w:rPr>
+      </w:pPr>
+    </w:p>
+    <w:p>
+      <w:pPr>
+        <w:spacing w:after="0" w:line="480" w:lineRule="auto"/>
+        <w:ind w:right="-30"/>
+        <w:jc w:val="both"/>
+        <w:rPr>
+          <w:rFonts w:ascii="Times New Roman" w:eastAsia="Times New Roman" w:hAnsi="Times New Roman" w:cs="Times New Roman"/>
+          <w:sz w:val="26"/>
+        </w:rPr>
+      </w:pPr>
+      <w:r>
+        <w:rPr>
+          <w:rFonts w:ascii="Times New Roman" w:eastAsia="Times New Roman" w:hAnsi="Times New Roman" w:cs="Times New Roman"/>
+          <w:sz w:val="26"/>
+        </w:rPr>
+        <w:t>The researcher’s several recommendations are the following:</w:t>
+      </w:r>
+    </w:p>
+    <w:p>
+      <w:pPr>
+        <w:spacing w:after="0" w:line="240" w:lineRule="auto"/>
+        <w:rPr>
+          <w:rFonts w:ascii="Calibri" w:eastAsia="Calibri" w:hAnsi="Calibri" w:cs="Calibri"/>
+        </w:rPr>
+      </w:pPr>
+    </w:p>
+    <w:p>
+      <w:pPr>
+        <w:spacing w:after="0" w:line="480" w:lineRule="auto"/>
+        <w:ind w:right="-30"/>
+        <w:jc w:val="both"/>
+        <w:rPr>
+          <w:rFonts w:ascii="Times New Roman" w:eastAsia="Times New Roman" w:hAnsi="Times New Roman" w:cs="Times New Roman"/>
+          <w:sz w:val="26"/>
+        </w:rPr>
+      </w:pPr>
+      <w:proofErr w:type="gramStart"/>
+      <w:r>
+        <w:rPr>
+          <w:rFonts w:ascii="Times New Roman" w:eastAsia="Times New Roman" w:hAnsi="Times New Roman" w:cs="Times New Roman"/>
+          <w:sz w:val="26"/>
+        </w:rPr>
+        <w:t>1.For</w:t>
+      </w:r>
+      <w:proofErr w:type="gramEnd"/>
+      <w:r>
+        <w:rPr>
+          <w:rFonts w:ascii="Times New Roman" w:eastAsia="Times New Roman" w:hAnsi="Times New Roman" w:cs="Times New Roman"/>
+          <w:sz w:val="26"/>
+        </w:rPr>
+        <w:t xml:space="preserve"> future researchers a conduct to similar study is encouraged and can add additional scope to the system.</w:t>
+      </w:r>
+    </w:p>
+    <w:p>
+      <w:pPr>
+        <w:spacing w:after="0" w:line="480" w:lineRule="auto"/>
+        <w:ind w:right="-30"/>
+        <w:jc w:val="both"/>
+        <w:rPr>
+          <w:rFonts w:ascii="Times New Roman" w:eastAsia="Times New Roman" w:hAnsi="Times New Roman" w:cs="Times New Roman"/>
+          <w:sz w:val="26"/>
+        </w:rPr>
+      </w:pPr>
+      <w:r>
+        <w:rPr>
+          <w:rFonts w:ascii="Times New Roman" w:eastAsia="Times New Roman" w:hAnsi="Times New Roman" w:cs="Times New Roman"/>
+          <w:sz w:val="26"/>
+        </w:rPr>
+        <w:t xml:space="preserve">2. If slow internet connection occurs, the school should used </w:t>
+      </w:r>
+    </w:p>
+    <w:p>
+      <w:pPr>
+        <w:spacing w:after="0" w:line="480" w:lineRule="auto"/>
+        <w:ind w:right="-30"/>
+        <w:jc w:val="both"/>
+        <w:rPr>
+          <w:rFonts w:ascii="Times New Roman" w:eastAsia="Times New Roman" w:hAnsi="Times New Roman" w:cs="Times New Roman"/>
+          <w:sz w:val="26"/>
+        </w:rPr>
+      </w:pPr>
+      <w:r>
+        <w:rPr>
+          <w:rFonts w:ascii="Times New Roman" w:eastAsia="Times New Roman" w:hAnsi="Times New Roman" w:cs="Times New Roman"/>
+          <w:sz w:val="26"/>
+        </w:rPr>
+        <w:t>3. The system unit to be used is placed to secured areas and convenient environment that is accessible to the administrators</w:t>
+      </w:r>
+    </w:p>
+    <w:p>
+      <w:pPr>
+        <w:spacing w:after="0" w:line="480" w:lineRule="auto"/>
+        <w:ind w:right="-30"/>
+        <w:jc w:val="both"/>
+        <w:rPr>
+          <w:rFonts w:ascii="Times New Roman" w:eastAsia="Times New Roman" w:hAnsi="Times New Roman" w:cs="Times New Roman"/>
+          <w:sz w:val="26"/>
+        </w:rPr>
+      </w:pPr>
+      <w:r>
+        <w:rPr>
+          <w:rFonts w:ascii="Times New Roman" w:eastAsia="Times New Roman" w:hAnsi="Times New Roman" w:cs="Times New Roman"/>
+          <w:sz w:val="26"/>
+        </w:rPr>
+        <w:t>4. For emergency cases like brownout, the school will use their existing manual system.</w:t>
+      </w:r>
+    </w:p>
+    <w:p>
+      <w:pPr>
+        <w:spacing w:after="0" w:line="240" w:lineRule="auto"/>
+        <w:rPr>
+          <w:rFonts w:ascii="Calibri" w:eastAsia="Calibri" w:hAnsi="Calibri" w:cs="Calibri"/>
+        </w:rPr>
+      </w:pPr>
+    </w:p>
+    <w:p>
+      <w:pPr>
+        <w:spacing w:after="0" w:line="480" w:lineRule="auto"/>
+        <w:ind w:right="-30"/>
+        <w:jc w:val="both"/>
+        <w:rPr>
+          <w:rFonts w:ascii="Times New Roman" w:eastAsia="Times New Roman" w:hAnsi="Times New Roman" w:cs="Times New Roman"/>
+          <w:b/>
+          <w:sz w:val="26"/>
+        </w:rPr>
+      </w:pPr>
+      <w:r>
+        <w:rPr>
+          <w:rFonts w:ascii="Times New Roman" w:eastAsia="Times New Roman" w:hAnsi="Times New Roman" w:cs="Times New Roman"/>
+          <w:b/>
+          <w:sz w:val="26"/>
+        </w:rPr>
+        <w:t>Implementation Plan</w:t>
       </w:r>
     </w:p>
     <w:p>
@@ -33143,225 +33312,6 @@
           <w:rFonts w:ascii="Times New Roman" w:eastAsia="Times New Roman" w:hAnsi="Times New Roman" w:cs="Times New Roman"/>
           <w:sz w:val="26"/>
         </w:rPr>
-        <w:t>It is stated that the enrollment system utilizing the cloud is more reliable, faster in terms of registration of the student during enrollment, more efficient and user friendly than the existing enrollment system. The developed system features in managing enrollment to old and new students</w:t>
-      </w:r>
-    </w:p>
-    <w:p>
-      <w:pPr>
-        <w:spacing w:after="0" w:line="240" w:lineRule="auto"/>
-        <w:rPr>
-          <w:rFonts w:ascii="Calibri" w:eastAsia="Calibri" w:hAnsi="Calibri" w:cs="Calibri"/>
-        </w:rPr>
-      </w:pPr>
-    </w:p>
-    <w:p>
-      <w:pPr>
-        <w:spacing w:after="0" w:line="480" w:lineRule="auto"/>
-        <w:ind w:right="-30" w:firstLine="720"/>
-        <w:jc w:val="both"/>
-        <w:rPr>
-          <w:rFonts w:ascii="Times New Roman" w:eastAsia="Times New Roman" w:hAnsi="Times New Roman" w:cs="Times New Roman"/>
-          <w:sz w:val="26"/>
-        </w:rPr>
-      </w:pPr>
-      <w:r>
-        <w:rPr>
-          <w:rFonts w:ascii="Times New Roman" w:eastAsia="Times New Roman" w:hAnsi="Times New Roman" w:cs="Times New Roman"/>
-          <w:sz w:val="26"/>
-        </w:rPr>
-        <w:t>The system will help to aid the problems encountered by the administrators and faculties during the existing enrollment system. The system will also benefit the student by saving their time and for administrators to lessen their workloads.</w:t>
-      </w:r>
-    </w:p>
-    <w:p>
-      <w:pPr>
-        <w:spacing w:after="0" w:line="480" w:lineRule="auto"/>
-        <w:ind w:right="-30"/>
-        <w:jc w:val="both"/>
-        <w:rPr>
-          <w:rFonts w:ascii="Times New Roman" w:eastAsia="Times New Roman" w:hAnsi="Times New Roman" w:cs="Times New Roman"/>
-          <w:sz w:val="26"/>
-        </w:rPr>
-      </w:pPr>
-    </w:p>
-    <w:p>
-      <w:pPr>
-        <w:spacing w:after="0" w:line="480" w:lineRule="auto"/>
-        <w:ind w:right="-30"/>
-        <w:jc w:val="both"/>
-        <w:rPr>
-          <w:rFonts w:ascii="Times New Roman" w:eastAsia="Times New Roman" w:hAnsi="Times New Roman" w:cs="Times New Roman"/>
-          <w:b/>
-          <w:sz w:val="26"/>
-        </w:rPr>
-      </w:pPr>
-      <w:r>
-        <w:rPr>
-          <w:rFonts w:ascii="Times New Roman" w:eastAsia="Times New Roman" w:hAnsi="Times New Roman" w:cs="Times New Roman"/>
-          <w:b/>
-          <w:sz w:val="26"/>
-        </w:rPr>
-        <w:t>Recommendation</w:t>
-      </w:r>
-    </w:p>
-    <w:p>
-      <w:pPr>
-        <w:spacing w:after="0" w:line="240" w:lineRule="auto"/>
-        <w:rPr>
-          <w:rFonts w:ascii="Calibri" w:eastAsia="Calibri" w:hAnsi="Calibri" w:cs="Calibri"/>
-        </w:rPr>
-      </w:pPr>
-    </w:p>
-    <w:p>
-      <w:pPr>
-        <w:spacing w:after="0" w:line="480" w:lineRule="auto"/>
-        <w:ind w:right="-30"/>
-        <w:jc w:val="both"/>
-        <w:rPr>
-          <w:rFonts w:ascii="Times New Roman" w:eastAsia="Times New Roman" w:hAnsi="Times New Roman" w:cs="Times New Roman"/>
-          <w:sz w:val="26"/>
-        </w:rPr>
-      </w:pPr>
-      <w:r>
-        <w:rPr>
-          <w:rFonts w:ascii="Times New Roman" w:eastAsia="Times New Roman" w:hAnsi="Times New Roman" w:cs="Times New Roman"/>
-          <w:sz w:val="26"/>
-        </w:rPr>
-        <w:t>The researcher’s several recommendations are the following:</w:t>
-      </w:r>
-    </w:p>
-    <w:p>
-      <w:pPr>
-        <w:spacing w:after="0" w:line="240" w:lineRule="auto"/>
-        <w:rPr>
-          <w:rFonts w:ascii="Calibri" w:eastAsia="Calibri" w:hAnsi="Calibri" w:cs="Calibri"/>
-        </w:rPr>
-      </w:pPr>
-    </w:p>
-    <w:p>
-      <w:pPr>
-        <w:spacing w:after="0" w:line="480" w:lineRule="auto"/>
-        <w:ind w:right="-30"/>
-        <w:jc w:val="both"/>
-        <w:rPr>
-          <w:rFonts w:ascii="Times New Roman" w:eastAsia="Times New Roman" w:hAnsi="Times New Roman" w:cs="Times New Roman"/>
-          <w:sz w:val="26"/>
-        </w:rPr>
-      </w:pPr>
-      <w:proofErr w:type="gramStart"/>
-      <w:r>
-        <w:rPr>
-          <w:rFonts w:ascii="Times New Roman" w:eastAsia="Times New Roman" w:hAnsi="Times New Roman" w:cs="Times New Roman"/>
-          <w:sz w:val="26"/>
-        </w:rPr>
-        <w:t>1.For</w:t>
-      </w:r>
-      <w:proofErr w:type="gramEnd"/>
-      <w:r>
-        <w:rPr>
-          <w:rFonts w:ascii="Times New Roman" w:eastAsia="Times New Roman" w:hAnsi="Times New Roman" w:cs="Times New Roman"/>
-          <w:sz w:val="26"/>
-        </w:rPr>
-        <w:t xml:space="preserve"> future researchers a conduct to similar study is encouraged and can add additional scope to the system.</w:t>
-      </w:r>
-    </w:p>
-    <w:p>
-      <w:pPr>
-        <w:spacing w:after="0" w:line="480" w:lineRule="auto"/>
-        <w:ind w:right="-30"/>
-        <w:jc w:val="both"/>
-        <w:rPr>
-          <w:rFonts w:ascii="Times New Roman" w:eastAsia="Times New Roman" w:hAnsi="Times New Roman" w:cs="Times New Roman"/>
-          <w:sz w:val="26"/>
-        </w:rPr>
-      </w:pPr>
-      <w:r>
-        <w:rPr>
-          <w:rFonts w:ascii="Times New Roman" w:eastAsia="Times New Roman" w:hAnsi="Times New Roman" w:cs="Times New Roman"/>
-          <w:sz w:val="26"/>
-        </w:rPr>
-        <w:t xml:space="preserve">2. If slow internet connection occurs, the school should used </w:t>
-      </w:r>
-    </w:p>
-    <w:p>
-      <w:pPr>
-        <w:spacing w:after="0" w:line="480" w:lineRule="auto"/>
-        <w:ind w:right="-30"/>
-        <w:jc w:val="both"/>
-        <w:rPr>
-          <w:rFonts w:ascii="Times New Roman" w:eastAsia="Times New Roman" w:hAnsi="Times New Roman" w:cs="Times New Roman"/>
-          <w:sz w:val="26"/>
-        </w:rPr>
-      </w:pPr>
-      <w:r>
-        <w:rPr>
-          <w:rFonts w:ascii="Times New Roman" w:eastAsia="Times New Roman" w:hAnsi="Times New Roman" w:cs="Times New Roman"/>
-          <w:sz w:val="26"/>
-        </w:rPr>
-        <w:t>3. The system unit to be used is placed to secured areas and convenient environment that is accessible to the administrators</w:t>
-      </w:r>
-    </w:p>
-    <w:p>
-      <w:pPr>
-        <w:spacing w:after="0" w:line="480" w:lineRule="auto"/>
-        <w:ind w:right="-30"/>
-        <w:jc w:val="both"/>
-        <w:rPr>
-          <w:rFonts w:ascii="Times New Roman" w:eastAsia="Times New Roman" w:hAnsi="Times New Roman" w:cs="Times New Roman"/>
-          <w:sz w:val="26"/>
-        </w:rPr>
-      </w:pPr>
-      <w:r>
-        <w:rPr>
-          <w:rFonts w:ascii="Times New Roman" w:eastAsia="Times New Roman" w:hAnsi="Times New Roman" w:cs="Times New Roman"/>
-          <w:sz w:val="26"/>
-        </w:rPr>
-        <w:t>4. For emergency cases like brownout, the school will use their existing manual system.</w:t>
-      </w:r>
-    </w:p>
-    <w:p>
-      <w:pPr>
-        <w:spacing w:after="0" w:line="240" w:lineRule="auto"/>
-        <w:rPr>
-          <w:rFonts w:ascii="Calibri" w:eastAsia="Calibri" w:hAnsi="Calibri" w:cs="Calibri"/>
-        </w:rPr>
-      </w:pPr>
-    </w:p>
-    <w:p>
-      <w:pPr>
-        <w:spacing w:after="0" w:line="480" w:lineRule="auto"/>
-        <w:ind w:right="-30"/>
-        <w:jc w:val="both"/>
-        <w:rPr>
-          <w:rFonts w:ascii="Times New Roman" w:eastAsia="Times New Roman" w:hAnsi="Times New Roman" w:cs="Times New Roman"/>
-          <w:b/>
-          <w:sz w:val="26"/>
-        </w:rPr>
-      </w:pPr>
-      <w:r>
-        <w:rPr>
-          <w:rFonts w:ascii="Times New Roman" w:eastAsia="Times New Roman" w:hAnsi="Times New Roman" w:cs="Times New Roman"/>
-          <w:b/>
-          <w:sz w:val="26"/>
-        </w:rPr>
-        <w:t>Implementation Plan</w:t>
-      </w:r>
-    </w:p>
-    <w:p>
-      <w:pPr>
-        <w:spacing w:after="0" w:line="480" w:lineRule="auto"/>
-        <w:ind w:right="-30" w:firstLine="720"/>
-        <w:jc w:val="both"/>
-        <w:rPr>
-          <w:rFonts w:ascii="Times New Roman" w:eastAsia="Times New Roman" w:hAnsi="Times New Roman" w:cs="Times New Roman"/>
-          <w:sz w:val="26"/>
-        </w:rPr>
-      </w:pPr>
-      <w:r>
-        <w:rPr>
-          <w:rFonts w:ascii="Times New Roman" w:eastAsia="Times New Roman" w:hAnsi="Times New Roman" w:cs="Times New Roman"/>
-          <w:sz w:val="26"/>
-        </w:rPr>
-        <w:lastRenderedPageBreak/>
         <w:t xml:space="preserve">The Cloud Based Enrollment System will be implemented in </w:t>
       </w:r>
       <w:proofErr w:type="spellStart"/>
@@ -34857,7 +34807,6 @@
           <w:rFonts w:ascii="Times New Roman" w:eastAsia="Times New Roman" w:hAnsi="Times New Roman" w:cs="Times New Roman"/>
           <w:sz w:val="26"/>
         </w:rPr>
-        <w:lastRenderedPageBreak/>
         <w:t>What problems do you encounter during enrollment season?</w:t>
       </w:r>
     </w:p>
@@ -34963,6 +34912,7 @@
           <w:rFonts w:ascii="Times New Roman" w:eastAsia="Times New Roman" w:hAnsi="Times New Roman" w:cs="Times New Roman"/>
           <w:sz w:val="26"/>
         </w:rPr>
+        <w:lastRenderedPageBreak/>
         <w:t>What do you think is the benefit if we use a system that will help the enrollment of the student fast?</w:t>
       </w:r>
     </w:p>
@@ -35773,6 +35723,7 @@
           <w:rFonts w:ascii="Times New Roman" w:eastAsia="Times New Roman" w:hAnsi="Times New Roman" w:cs="Times New Roman"/>
           <w:sz w:val="26"/>
         </w:rPr>
+        <w:lastRenderedPageBreak/>
         <w:t>Evaluation tool</w:t>
       </w:r>
     </w:p>
@@ -38011,7 +37962,6 @@
           <w:rFonts w:ascii="Times New Roman" w:eastAsia="Times New Roman" w:hAnsi="Times New Roman" w:cs="Times New Roman"/>
           <w:sz w:val="26"/>
         </w:rPr>
-        <w:lastRenderedPageBreak/>
         <w:t>b. Software</w:t>
       </w:r>
     </w:p>
@@ -38338,119 +38288,119 @@
           <w:rFonts w:ascii="Calibri" w:eastAsia="Calibri" w:hAnsi="Calibri" w:cs="Calibri"/>
           <w:b/>
         </w:rPr>
+        <w:t>HOME</w:t>
+      </w:r>
+    </w:p>
+    <w:p>
+      <w:pPr>
+        <w:ind w:firstLine="720"/>
+        <w:rPr>
+          <w:rFonts w:ascii="Calibri" w:eastAsia="Calibri" w:hAnsi="Calibri" w:cs="Calibri"/>
+        </w:rPr>
+      </w:pPr>
+      <w:r>
+        <w:rPr>
+          <w:rFonts w:ascii="Calibri" w:eastAsia="Calibri" w:hAnsi="Calibri" w:cs="Calibri"/>
+        </w:rPr>
+        <w:t>Student visit and view the enrollment website of the school.</w:t>
+      </w:r>
+    </w:p>
+    <w:p>
+      <w:pPr>
+        <w:rPr>
+          <w:rFonts w:ascii="Calibri" w:eastAsia="Calibri" w:hAnsi="Calibri" w:cs="Calibri"/>
+          <w:b/>
+        </w:rPr>
+      </w:pPr>
+      <w:r>
+        <w:rPr>
+          <w:rFonts w:ascii="Calibri" w:eastAsia="Calibri" w:hAnsi="Calibri" w:cs="Calibri"/>
+          <w:b/>
+        </w:rPr>
+        <w:t>ABOUT</w:t>
+      </w:r>
+    </w:p>
+    <w:p>
+      <w:pPr>
+        <w:rPr>
+          <w:rFonts w:ascii="Calibri" w:eastAsia="Calibri" w:hAnsi="Calibri" w:cs="Calibri"/>
+        </w:rPr>
+      </w:pPr>
+      <w:r>
+        <w:rPr>
+          <w:rFonts w:ascii="Calibri" w:eastAsia="Calibri" w:hAnsi="Calibri" w:cs="Calibri"/>
+          <w:b/>
+        </w:rPr>
+        <w:tab/>
+      </w:r>
+      <w:r>
+        <w:rPr>
+          <w:rFonts w:ascii="Calibri" w:eastAsia="Calibri" w:hAnsi="Calibri" w:cs="Calibri"/>
+        </w:rPr>
+        <w:t>Student will view the vision and mission and relevant information of the school</w:t>
+      </w:r>
+    </w:p>
+    <w:p>
+      <w:pPr>
+        <w:rPr>
+          <w:rFonts w:ascii="Calibri" w:eastAsia="Calibri" w:hAnsi="Calibri" w:cs="Calibri"/>
+          <w:b/>
+        </w:rPr>
+      </w:pPr>
+      <w:r>
+        <w:rPr>
+          <w:rFonts w:ascii="Calibri" w:eastAsia="Calibri" w:hAnsi="Calibri" w:cs="Calibri"/>
+          <w:b/>
+        </w:rPr>
+        <w:t>CONTACT</w:t>
+      </w:r>
+    </w:p>
+    <w:p>
+      <w:pPr>
+        <w:rPr>
+          <w:rFonts w:ascii="Calibri" w:eastAsia="Calibri" w:hAnsi="Calibri" w:cs="Calibri"/>
+        </w:rPr>
+      </w:pPr>
+      <w:r>
+        <w:rPr>
+          <w:rFonts w:ascii="Calibri" w:eastAsia="Calibri" w:hAnsi="Calibri" w:cs="Calibri"/>
+          <w:b/>
+        </w:rPr>
+        <w:tab/>
+      </w:r>
+      <w:r>
+        <w:rPr>
+          <w:rFonts w:ascii="Calibri" w:eastAsia="Calibri" w:hAnsi="Calibri" w:cs="Calibri"/>
+        </w:rPr>
+        <w:t>Contact number of school and its email address is indicated where students will be able to contact the school whenever there is a problem.</w:t>
+      </w:r>
+    </w:p>
+    <w:p>
+      <w:pPr>
+        <w:rPr>
+          <w:rFonts w:ascii="Calibri" w:eastAsia="Calibri" w:hAnsi="Calibri" w:cs="Calibri"/>
+          <w:b/>
+        </w:rPr>
+      </w:pPr>
+      <w:r>
+        <w:rPr>
+          <w:rFonts w:ascii="Calibri" w:eastAsia="Calibri" w:hAnsi="Calibri" w:cs="Calibri"/>
+          <w:b/>
+        </w:rPr>
+        <w:t>Log in form</w:t>
+      </w:r>
+    </w:p>
+    <w:p>
+      <w:pPr>
+        <w:rPr>
+          <w:rFonts w:ascii="Calibri" w:eastAsia="Calibri" w:hAnsi="Calibri" w:cs="Calibri"/>
+        </w:rPr>
+      </w:pPr>
+      <w:r>
+        <w:rPr>
+          <w:rFonts w:ascii="Calibri" w:eastAsia="Calibri" w:hAnsi="Calibri" w:cs="Calibri"/>
+        </w:rPr>
         <w:lastRenderedPageBreak/>
-        <w:t>HOME</w:t>
-      </w:r>
-    </w:p>
-    <w:p>
-      <w:pPr>
-        <w:ind w:firstLine="720"/>
-        <w:rPr>
-          <w:rFonts w:ascii="Calibri" w:eastAsia="Calibri" w:hAnsi="Calibri" w:cs="Calibri"/>
-        </w:rPr>
-      </w:pPr>
-      <w:r>
-        <w:rPr>
-          <w:rFonts w:ascii="Calibri" w:eastAsia="Calibri" w:hAnsi="Calibri" w:cs="Calibri"/>
-        </w:rPr>
-        <w:t>Student visit and view the enrollment website of the school.</w:t>
-      </w:r>
-    </w:p>
-    <w:p>
-      <w:pPr>
-        <w:rPr>
-          <w:rFonts w:ascii="Calibri" w:eastAsia="Calibri" w:hAnsi="Calibri" w:cs="Calibri"/>
-          <w:b/>
-        </w:rPr>
-      </w:pPr>
-      <w:r>
-        <w:rPr>
-          <w:rFonts w:ascii="Calibri" w:eastAsia="Calibri" w:hAnsi="Calibri" w:cs="Calibri"/>
-          <w:b/>
-        </w:rPr>
-        <w:t>ABOUT</w:t>
-      </w:r>
-    </w:p>
-    <w:p>
-      <w:pPr>
-        <w:rPr>
-          <w:rFonts w:ascii="Calibri" w:eastAsia="Calibri" w:hAnsi="Calibri" w:cs="Calibri"/>
-        </w:rPr>
-      </w:pPr>
-      <w:r>
-        <w:rPr>
-          <w:rFonts w:ascii="Calibri" w:eastAsia="Calibri" w:hAnsi="Calibri" w:cs="Calibri"/>
-          <w:b/>
-        </w:rPr>
-        <w:tab/>
-      </w:r>
-      <w:r>
-        <w:rPr>
-          <w:rFonts w:ascii="Calibri" w:eastAsia="Calibri" w:hAnsi="Calibri" w:cs="Calibri"/>
-        </w:rPr>
-        <w:t>Student will view the vision and mission and relevant information of the school</w:t>
-      </w:r>
-    </w:p>
-    <w:p>
-      <w:pPr>
-        <w:rPr>
-          <w:rFonts w:ascii="Calibri" w:eastAsia="Calibri" w:hAnsi="Calibri" w:cs="Calibri"/>
-          <w:b/>
-        </w:rPr>
-      </w:pPr>
-      <w:r>
-        <w:rPr>
-          <w:rFonts w:ascii="Calibri" w:eastAsia="Calibri" w:hAnsi="Calibri" w:cs="Calibri"/>
-          <w:b/>
-        </w:rPr>
-        <w:t>CONTACT</w:t>
-      </w:r>
-    </w:p>
-    <w:p>
-      <w:pPr>
-        <w:rPr>
-          <w:rFonts w:ascii="Calibri" w:eastAsia="Calibri" w:hAnsi="Calibri" w:cs="Calibri"/>
-        </w:rPr>
-      </w:pPr>
-      <w:r>
-        <w:rPr>
-          <w:rFonts w:ascii="Calibri" w:eastAsia="Calibri" w:hAnsi="Calibri" w:cs="Calibri"/>
-          <w:b/>
-        </w:rPr>
-        <w:tab/>
-      </w:r>
-      <w:r>
-        <w:rPr>
-          <w:rFonts w:ascii="Calibri" w:eastAsia="Calibri" w:hAnsi="Calibri" w:cs="Calibri"/>
-        </w:rPr>
-        <w:t>Contact number of school and its email address is indicated where students will be able to contact the school whenever there is a problem.</w:t>
-      </w:r>
-    </w:p>
-    <w:p>
-      <w:pPr>
-        <w:rPr>
-          <w:rFonts w:ascii="Calibri" w:eastAsia="Calibri" w:hAnsi="Calibri" w:cs="Calibri"/>
-          <w:b/>
-        </w:rPr>
-      </w:pPr>
-      <w:r>
-        <w:rPr>
-          <w:rFonts w:ascii="Calibri" w:eastAsia="Calibri" w:hAnsi="Calibri" w:cs="Calibri"/>
-          <w:b/>
-        </w:rPr>
-        <w:t>Log in form</w:t>
-      </w:r>
-    </w:p>
-    <w:p>
-      <w:pPr>
-        <w:rPr>
-          <w:rFonts w:ascii="Calibri" w:eastAsia="Calibri" w:hAnsi="Calibri" w:cs="Calibri"/>
-        </w:rPr>
-      </w:pPr>
-      <w:r>
-        <w:rPr>
-          <w:rFonts w:ascii="Calibri" w:eastAsia="Calibri" w:hAnsi="Calibri" w:cs="Calibri"/>
-        </w:rPr>
         <w:tab/>
         <w:t>The student will enter valid username and password to enter in the system.</w:t>
       </w:r>
@@ -39093,7 +39043,6 @@
           <w:sz w:val="26"/>
           <w:shd w:val="clear" w:color="auto" w:fill="FFFFFF"/>
         </w:rPr>
-        <w:lastRenderedPageBreak/>
         <w:t>Date of Birth</w:t>
       </w:r>
       <w:r>
@@ -39361,6 +39310,7 @@
           <w:sz w:val="26"/>
           <w:shd w:val="clear" w:color="auto" w:fill="FFFFFF"/>
         </w:rPr>
+        <w:lastRenderedPageBreak/>
         <w:t>Bachelor of Science and Information Technology</w:t>
       </w:r>
     </w:p>
@@ -39813,7 +39763,6 @@
           <w:sz w:val="26"/>
           <w:shd w:val="clear" w:color="auto" w:fill="FFFFFF"/>
         </w:rPr>
-        <w:lastRenderedPageBreak/>
         <w:t>TECHNOLOGY DAY CELEBRATION 2012 “DIGNIFYING THE BLUE COLLAR OCCUPATION”</w:t>
       </w:r>
     </w:p>
@@ -40122,6 +40071,7 @@
           <w:sz w:val="26"/>
           <w:shd w:val="clear" w:color="auto" w:fill="FFFFFF"/>
         </w:rPr>
+        <w:lastRenderedPageBreak/>
         <w:t>RADIO FREQUENCY IDENTIFICATION:LATEST IN AUTOMATIC DATA CAPTURE TECHNOLOGY</w:t>
       </w:r>
     </w:p>
@@ -40565,7 +40515,6 @@
           <w:sz w:val="26"/>
           <w:shd w:val="clear" w:color="auto" w:fill="FFFFFF"/>
         </w:rPr>
-        <w:lastRenderedPageBreak/>
         <w:t>Citizenship</w:t>
       </w:r>
       <w:r>
@@ -40852,6 +40801,7 @@
           <w:sz w:val="26"/>
           <w:shd w:val="clear" w:color="auto" w:fill="FFFFFF"/>
         </w:rPr>
+        <w:lastRenderedPageBreak/>
         <w:t xml:space="preserve">Nueva </w:t>
       </w:r>
       <w:proofErr w:type="spellStart"/>
@@ -41328,7 +41278,6 @@
           <w:sz w:val="26"/>
           <w:shd w:val="clear" w:color="auto" w:fill="FFFFFF"/>
         </w:rPr>
-        <w:lastRenderedPageBreak/>
         <w:t xml:space="preserve">NVSU, </w:t>
       </w:r>
       <w:proofErr w:type="spellStart"/>
@@ -41974,7 +41923,6 @@
           <w:sz w:val="26"/>
           <w:shd w:val="clear" w:color="auto" w:fill="FFFFFF"/>
         </w:rPr>
-        <w:lastRenderedPageBreak/>
         <w:t>Citizenship</w:t>
       </w:r>
       <w:r>
@@ -42223,6 +42171,7 @@
           <w:sz w:val="26"/>
           <w:shd w:val="clear" w:color="auto" w:fill="FFFFFF"/>
         </w:rPr>
+        <w:lastRenderedPageBreak/>
         <w:t xml:space="preserve">Nueva </w:t>
       </w:r>
       <w:proofErr w:type="spellStart"/>
@@ -42699,7 +42648,6 @@
           <w:sz w:val="26"/>
           <w:shd w:val="clear" w:color="auto" w:fill="FFFFFF"/>
         </w:rPr>
-        <w:lastRenderedPageBreak/>
         <w:t xml:space="preserve">NVSU, </w:t>
       </w:r>
       <w:proofErr w:type="spellStart"/>
@@ -43817,7 +43765,6 @@
           <w:rFonts w:ascii="Times New Roman" w:eastAsia="Times New Roman" w:hAnsi="Times New Roman" w:cs="Times New Roman"/>
           <w:sz w:val="26"/>
         </w:rPr>
-        <w:lastRenderedPageBreak/>
         <w:t>The proponents use means to determine the output of the system performance. The respondents are involved to measure if the system will passed or fail with its desired function.</w:t>
       </w:r>
     </w:p>
@@ -43937,7 +43884,16 @@
                 <w:b/>
                 <w:sz w:val="26"/>
               </w:rPr>
-              <w:t>Cloud Based Enrollment System Related Task</w:t>
+              <w:t xml:space="preserve">Cloud Based Enrollment </w:t>
+            </w:r>
+            <w:r>
+              <w:rPr>
+                <w:rFonts w:ascii="Times New Roman" w:eastAsia="Times New Roman" w:hAnsi="Times New Roman" w:cs="Times New Roman"/>
+                <w:b/>
+                <w:sz w:val="26"/>
+              </w:rPr>
+              <w:lastRenderedPageBreak/>
+              <w:t>System Related Task</w:t>
             </w:r>
           </w:p>
         </w:tc>
@@ -43968,6 +43924,7 @@
                 <w:b/>
                 <w:sz w:val="26"/>
               </w:rPr>
+              <w:lastRenderedPageBreak/>
               <w:t>Mean</w:t>
             </w:r>
           </w:p>
@@ -44035,6 +43992,7 @@
                 <w:b/>
                 <w:sz w:val="26"/>
               </w:rPr>
+              <w:lastRenderedPageBreak/>
               <w:t>ACCURACY</w:t>
             </w:r>
           </w:p>
@@ -44595,7 +44553,6 @@
                 <w:b/>
                 <w:sz w:val="26"/>
               </w:rPr>
-              <w:lastRenderedPageBreak/>
               <w:t>RELIABILITY</w:t>
             </w:r>
           </w:p>
@@ -44927,6 +44884,7 @@
                 <w:b/>
                 <w:sz w:val="26"/>
               </w:rPr>
+              <w:lastRenderedPageBreak/>
               <w:t xml:space="preserve">Cloud Based Enrollment </w:t>
             </w:r>
             <w:proofErr w:type="spellStart"/>
@@ -46752,7 +46710,6 @@
                 <w:rFonts w:ascii="Times New Roman" w:eastAsia="Times New Roman" w:hAnsi="Times New Roman" w:cs="Times New Roman"/>
                 <w:sz w:val="26"/>
               </w:rPr>
-              <w:lastRenderedPageBreak/>
               <w:t>Accuracy</w:t>
             </w:r>
           </w:p>
@@ -47456,7 +47413,6 @@
           <w:b/>
           <w:sz w:val="26"/>
         </w:rPr>
-        <w:lastRenderedPageBreak/>
         <w:t>System testing</w:t>
       </w:r>
     </w:p>
@@ -47488,7 +47444,7 @@
           <v:rect id="rectole0000000016" o:spid="_x0000_i1041" style="width:414.4pt;height:274.6pt" o:ole="" o:preferrelative="t" stroked="f">
             <v:imagedata r:id="rId117" o:title=""/>
           </v:rect>
-          <o:OLEObject Type="Embed" ProgID="StaticMetafile" ShapeID="rectole0000000016" DrawAspect="Content" ObjectID="_1519041165" r:id="rId118"/>
+          <o:OLEObject Type="Embed" ProgID="StaticMetafile" ShapeID="rectole0000000016" DrawAspect="Content" ObjectID="_1519043812" r:id="rId118"/>
         </w:object>
       </w:r>
     </w:p>

</xml_diff>